<commit_message>
Update Format and Typo.
</commit_message>
<xml_diff>
--- a/resume/punpongsanon_cv.docx
+++ b/resume/punpongsanon_cv.docx
@@ -28,14 +28,14 @@
       <w:pPr>
         <w:spacing w:after="0"/>
         <w:rPr>
-          <w:sz w:val="28"/>
-          <w:szCs w:val="28"/>
-        </w:rPr>
-      </w:pPr>
-      <w:r>
-        <w:rPr>
-          <w:sz w:val="28"/>
-          <w:szCs w:val="28"/>
+          <w:sz w:val="22"/>
+          <w:szCs w:val="22"/>
+        </w:rPr>
+      </w:pPr>
+      <w:r>
+        <w:rPr>
+          <w:sz w:val="22"/>
+          <w:szCs w:val="22"/>
         </w:rPr>
         <w:t>http://punpongsanon.info/</w:t>
       </w:r>
@@ -44,27 +44,27 @@
       <w:pPr>
         <w:spacing w:after="0"/>
         <w:rPr>
-          <w:sz w:val="28"/>
-          <w:szCs w:val="28"/>
+          <w:sz w:val="22"/>
+          <w:szCs w:val="22"/>
         </w:rPr>
         <w:sectPr>
           <w:pgSz w:w="12240" w:h="15840"/>
-          <w:pgMar w:top="450" w:right="450" w:bottom="450" w:left="450" w:header="720" w:footer="720" w:gutter="0"/>
+          <w:pgMar w:top="450" w:right="990" w:bottom="450" w:left="990" w:header="720" w:footer="720" w:gutter="0"/>
           <w:cols w:space="720"/>
           <w:docGrid w:linePitch="360"/>
         </w:sectPr>
       </w:pPr>
       <w:r>
         <w:rPr>
-          <w:sz w:val="28"/>
-          <w:szCs w:val="28"/>
+          <w:sz w:val="22"/>
+          <w:szCs w:val="22"/>
         </w:rPr>
         <w:t>parinya@mit.edu</w:t>
       </w:r>
       <w:r>
         <w:rPr>
-          <w:sz w:val="28"/>
-          <w:szCs w:val="28"/>
+          <w:sz w:val="22"/>
+          <w:szCs w:val="22"/>
         </w:rPr>
         <w:br/>
         <w:t>+1 (617) 874 0711</w:t>
@@ -132,39 +132,46 @@
           <w:sz w:val="22"/>
           <w:szCs w:val="22"/>
         </w:rPr>
-        <w:t>(January 2017 – Present)</w:t>
-      </w:r>
-    </w:p>
-    <w:p>
-      <w:pPr>
-        <w:spacing w:after="0"/>
-        <w:rPr>
-          <w:sz w:val="22"/>
-          <w:szCs w:val="22"/>
-        </w:rPr>
-      </w:pPr>
-      <w:r>
-        <w:rPr>
-          <w:sz w:val="22"/>
-          <w:szCs w:val="22"/>
-        </w:rPr>
-        <w:t>Massachusetts Institute of Technology, United State</w:t>
-      </w:r>
-    </w:p>
-    <w:p>
-      <w:pPr>
-        <w:spacing w:after="0"/>
-        <w:rPr>
-          <w:sz w:val="22"/>
-          <w:szCs w:val="22"/>
-        </w:rPr>
-      </w:pPr>
-      <w:r>
-        <w:rPr>
-          <w:sz w:val="22"/>
-          <w:szCs w:val="22"/>
-        </w:rPr>
-        <w:t xml:space="preserve">HCI Engineering Group, </w:t>
+        <w:t>January 2017 – Present</w:t>
+      </w:r>
+    </w:p>
+    <w:p>
+      <w:pPr>
+        <w:spacing w:after="0"/>
+        <w:rPr>
+          <w:sz w:val="22"/>
+          <w:szCs w:val="22"/>
+        </w:rPr>
+      </w:pPr>
+      <w:r>
+        <w:rPr>
+          <w:sz w:val="22"/>
+          <w:szCs w:val="22"/>
+        </w:rPr>
+        <w:t xml:space="preserve">Massachusetts Institute of Technology, </w:t>
+      </w:r>
+      <w:r>
+        <w:rPr>
+          <w:sz w:val="22"/>
+          <w:szCs w:val="22"/>
+        </w:rPr>
+        <w:t>USA</w:t>
+      </w:r>
+    </w:p>
+    <w:p>
+      <w:pPr>
+        <w:spacing w:after="0"/>
+        <w:rPr>
+          <w:sz w:val="22"/>
+          <w:szCs w:val="22"/>
+        </w:rPr>
+      </w:pPr>
+      <w:r>
+        <w:rPr>
+          <w:sz w:val="22"/>
+          <w:szCs w:val="22"/>
+        </w:rPr>
+        <w:t>HCI Engineering Group</w:t>
       </w:r>
     </w:p>
     <w:p>
@@ -210,8 +217,8 @@
       <w:pPr>
         <w:spacing w:after="0"/>
         <w:rPr>
-          <w:sz w:val="32"/>
-          <w:szCs w:val="32"/>
+          <w:sz w:val="22"/>
+          <w:szCs w:val="22"/>
         </w:rPr>
       </w:pPr>
     </w:p>
@@ -307,8 +314,8 @@
       <w:pPr>
         <w:spacing w:after="0"/>
         <w:rPr>
-          <w:sz w:val="22"/>
-          <w:szCs w:val="22"/>
+          <w:sz w:val="14"/>
+          <w:szCs w:val="14"/>
         </w:rPr>
       </w:pPr>
     </w:p>
@@ -382,8 +389,8 @@
       <w:pPr>
         <w:spacing w:after="0"/>
         <w:rPr>
-          <w:sz w:val="22"/>
-          <w:szCs w:val="22"/>
+          <w:sz w:val="14"/>
+          <w:szCs w:val="14"/>
         </w:rPr>
       </w:pPr>
     </w:p>
@@ -562,7 +569,7 @@
           <w:sz w:val="22"/>
           <w:szCs w:val="22"/>
         </w:rPr>
-        <w:t>(December 2013 – February 2014)</w:t>
+        <w:t>December 2013 – February 2014</w:t>
       </w:r>
     </w:p>
     <w:p>
@@ -735,7 +742,7 @@
           <w:sz w:val="22"/>
           <w:szCs w:val="22"/>
         </w:rPr>
-        <w:t>(October 2008 – September 2009)</w:t>
+        <w:t>October 2008 – September 2009</w:t>
       </w:r>
     </w:p>
     <w:p>
@@ -864,17 +871,8 @@
     <w:p>
       <w:pPr>
         <w:spacing w:after="0"/>
-        <w:rPr>
-          <w:sz w:val="28"/>
-          <w:szCs w:val="28"/>
-        </w:rPr>
-      </w:pPr>
-    </w:p>
-    <w:p>
-      <w:pPr>
-        <w:spacing w:after="0"/>
-        <w:rPr>
-          <w:rFonts w:ascii="Arial" w:hAnsi="Arial" w:cs="Arial"/>
+        <w:ind w:left="180"/>
+        <w:rPr>
           <w:b/>
           <w:bCs/>
           <w:sz w:val="28"/>
@@ -885,6 +883,7 @@
     <w:p>
       <w:pPr>
         <w:spacing w:after="0"/>
+        <w:ind w:left="180"/>
         <w:rPr>
           <w:rFonts w:ascii="Arial" w:hAnsi="Arial" w:cs="Arial"/>
           <w:b/>
@@ -907,54 +906,58 @@
     <w:p>
       <w:pPr>
         <w:spacing w:after="0"/>
-        <w:rPr>
-          <w:sz w:val="22"/>
-          <w:szCs w:val="22"/>
-        </w:rPr>
-      </w:pPr>
-      <w:r>
-        <w:rPr>
-          <w:sz w:val="22"/>
-          <w:szCs w:val="22"/>
-        </w:rPr>
-        <w:t>Spatial Augmented Reality,</w:t>
-      </w:r>
-    </w:p>
-    <w:p>
-      <w:pPr>
-        <w:spacing w:after="0"/>
-        <w:rPr>
-          <w:sz w:val="22"/>
-          <w:szCs w:val="22"/>
-        </w:rPr>
-      </w:pPr>
-      <w:r>
-        <w:rPr>
-          <w:sz w:val="22"/>
-          <w:szCs w:val="22"/>
-        </w:rPr>
-        <w:t>Human Perception,</w:t>
-      </w:r>
-    </w:p>
-    <w:p>
-      <w:pPr>
-        <w:spacing w:after="0"/>
-        <w:rPr>
-          <w:sz w:val="22"/>
-          <w:szCs w:val="22"/>
-        </w:rPr>
-      </w:pPr>
-      <w:r>
-        <w:rPr>
-          <w:sz w:val="22"/>
-          <w:szCs w:val="22"/>
-        </w:rPr>
-        <w:t>Human-Computer Interaction,</w:t>
-      </w:r>
-    </w:p>
-    <w:p>
-      <w:pPr>
-        <w:spacing w:after="0"/>
+        <w:ind w:left="180"/>
+        <w:rPr>
+          <w:sz w:val="22"/>
+          <w:szCs w:val="22"/>
+        </w:rPr>
+      </w:pPr>
+      <w:r>
+        <w:rPr>
+          <w:sz w:val="22"/>
+          <w:szCs w:val="22"/>
+        </w:rPr>
+        <w:t>Spatial Augmented Reality</w:t>
+      </w:r>
+    </w:p>
+    <w:p>
+      <w:pPr>
+        <w:spacing w:after="0"/>
+        <w:ind w:left="180"/>
+        <w:rPr>
+          <w:sz w:val="22"/>
+          <w:szCs w:val="22"/>
+        </w:rPr>
+      </w:pPr>
+      <w:r>
+        <w:rPr>
+          <w:sz w:val="22"/>
+          <w:szCs w:val="22"/>
+        </w:rPr>
+        <w:t>Human Perception</w:t>
+      </w:r>
+    </w:p>
+    <w:p>
+      <w:pPr>
+        <w:spacing w:after="0"/>
+        <w:ind w:left="180"/>
+        <w:rPr>
+          <w:sz w:val="22"/>
+          <w:szCs w:val="22"/>
+        </w:rPr>
+      </w:pPr>
+      <w:r>
+        <w:rPr>
+          <w:sz w:val="22"/>
+          <w:szCs w:val="22"/>
+        </w:rPr>
+        <w:t>Human-Computer Interaction</w:t>
+      </w:r>
+    </w:p>
+    <w:p>
+      <w:pPr>
+        <w:spacing w:after="0"/>
+        <w:ind w:left="180"/>
         <w:rPr>
           <w:sz w:val="22"/>
           <w:szCs w:val="22"/>
@@ -971,33 +974,17 @@
     <w:p>
       <w:pPr>
         <w:spacing w:after="0"/>
-        <w:rPr>
-          <w:sz w:val="22"/>
-          <w:szCs w:val="22"/>
-        </w:rPr>
-      </w:pPr>
-    </w:p>
-    <w:p>
-      <w:pPr>
-        <w:spacing w:after="0"/>
-        <w:rPr>
-          <w:sz w:val="22"/>
-          <w:szCs w:val="22"/>
-        </w:rPr>
-      </w:pPr>
-    </w:p>
-    <w:p>
-      <w:pPr>
-        <w:spacing w:after="0"/>
-        <w:rPr>
-          <w:sz w:val="32"/>
-          <w:szCs w:val="32"/>
-        </w:rPr>
-      </w:pPr>
-    </w:p>
-    <w:p>
-      <w:pPr>
-        <w:spacing w:after="0"/>
+        <w:ind w:left="180"/>
+        <w:rPr>
+          <w:sz w:val="22"/>
+          <w:szCs w:val="22"/>
+        </w:rPr>
+      </w:pPr>
+    </w:p>
+    <w:p>
+      <w:pPr>
+        <w:spacing w:after="0"/>
+        <w:ind w:left="180"/>
         <w:rPr>
           <w:rFonts w:ascii="Arial" w:hAnsi="Arial" w:cs="Arial"/>
           <w:b/>
@@ -1020,6 +1007,7 @@
     <w:p>
       <w:pPr>
         <w:spacing w:after="0"/>
+        <w:ind w:left="180"/>
         <w:rPr>
           <w:rFonts w:ascii="Arial" w:hAnsi="Arial" w:cs="Arial"/>
           <w:sz w:val="21"/>
@@ -1054,7 +1042,21 @@
           <w:sz w:val="22"/>
           <w:szCs w:val="22"/>
         </w:rPr>
-        <w:t>ACM UIST 2017 (Documentation Chair)</w:t>
+        <w:t xml:space="preserve">ACM UIST 2017 </w:t>
+      </w:r>
+      <w:r>
+        <w:rPr>
+          <w:sz w:val="22"/>
+          <w:szCs w:val="22"/>
+        </w:rPr>
+        <w:t xml:space="preserve">Documentation </w:t>
+      </w:r>
+      <w:r>
+        <w:rPr>
+          <w:sz w:val="22"/>
+          <w:szCs w:val="22"/>
+        </w:rPr>
+        <w:t>Chair</w:t>
       </w:r>
     </w:p>
     <w:p>
@@ -1076,7 +1078,7 @@
           <w:sz w:val="22"/>
           <w:szCs w:val="22"/>
         </w:rPr>
-        <w:t>ACM SUI 2016 (</w:t>
+        <w:t xml:space="preserve">ACM SUI 2016 </w:t>
       </w:r>
       <w:r>
         <w:rPr>
@@ -1090,7 +1092,7 @@
           <w:sz w:val="22"/>
           <w:szCs w:val="22"/>
         </w:rPr>
-        <w:t xml:space="preserve"> Chair)</w:t>
+        <w:t xml:space="preserve"> Chair</w:t>
       </w:r>
     </w:p>
     <w:p>
@@ -1112,7 +1114,7 @@
           <w:sz w:val="22"/>
           <w:szCs w:val="22"/>
         </w:rPr>
-        <w:t>VRSJ 2016 (Design Chair)</w:t>
+        <w:t>VRSJ 2016 Design Chair</w:t>
       </w:r>
     </w:p>
     <w:p>
@@ -1134,12 +1136,13 @@
           <w:sz w:val="22"/>
           <w:szCs w:val="22"/>
         </w:rPr>
-        <w:t>ICAT-EGVE 2015 (Design Chair)</w:t>
-      </w:r>
-    </w:p>
-    <w:p>
-      <w:pPr>
-        <w:spacing w:after="0"/>
+        <w:t>ICAT-EGVE 2015 Design Chair</w:t>
+      </w:r>
+    </w:p>
+    <w:p>
+      <w:pPr>
+        <w:spacing w:after="0"/>
+        <w:ind w:left="180"/>
         <w:rPr>
           <w:sz w:val="10"/>
           <w:szCs w:val="10"/>
@@ -1149,6 +1152,7 @@
     <w:p>
       <w:pPr>
         <w:spacing w:after="0"/>
+        <w:ind w:left="180"/>
         <w:rPr>
           <w:rFonts w:ascii="Arial" w:hAnsi="Arial" w:cs="Arial"/>
           <w:sz w:val="21"/>
@@ -1177,7 +1181,7 @@
         <w:pStyle w:val="ListParagraph"/>
         <w:numPr>
           <w:ilvl w:val="0"/>
-          <w:numId w:val="2"/>
+          <w:numId w:val="1"/>
         </w:numPr>
         <w:spacing w:after="0"/>
         <w:ind w:left="360" w:hanging="180"/>
@@ -1199,7 +1203,7 @@
         <w:pStyle w:val="ListParagraph"/>
         <w:numPr>
           <w:ilvl w:val="0"/>
-          <w:numId w:val="2"/>
+          <w:numId w:val="1"/>
         </w:numPr>
         <w:spacing w:after="0"/>
         <w:ind w:left="360" w:hanging="180"/>
@@ -1221,7 +1225,7 @@
         <w:pStyle w:val="ListParagraph"/>
         <w:numPr>
           <w:ilvl w:val="0"/>
-          <w:numId w:val="2"/>
+          <w:numId w:val="1"/>
         </w:numPr>
         <w:spacing w:after="0"/>
         <w:ind w:left="360" w:hanging="180"/>
@@ -1243,7 +1247,7 @@
         <w:pStyle w:val="ListParagraph"/>
         <w:numPr>
           <w:ilvl w:val="0"/>
-          <w:numId w:val="2"/>
+          <w:numId w:val="1"/>
         </w:numPr>
         <w:spacing w:after="0"/>
         <w:ind w:left="360" w:hanging="180"/>
@@ -1265,7 +1269,7 @@
         <w:pStyle w:val="ListParagraph"/>
         <w:numPr>
           <w:ilvl w:val="0"/>
-          <w:numId w:val="2"/>
+          <w:numId w:val="1"/>
         </w:numPr>
         <w:spacing w:after="0"/>
         <w:ind w:left="360" w:hanging="180"/>
@@ -1287,7 +1291,7 @@
         <w:pStyle w:val="ListParagraph"/>
         <w:numPr>
           <w:ilvl w:val="0"/>
-          <w:numId w:val="2"/>
+          <w:numId w:val="1"/>
         </w:numPr>
         <w:spacing w:after="0"/>
         <w:ind w:left="360" w:hanging="180"/>
@@ -1307,6 +1311,7 @@
     <w:p>
       <w:pPr>
         <w:spacing w:after="0"/>
+        <w:ind w:left="180"/>
         <w:rPr>
           <w:sz w:val="10"/>
           <w:szCs w:val="10"/>
@@ -1316,6 +1321,7 @@
     <w:p>
       <w:pPr>
         <w:spacing w:after="0"/>
+        <w:ind w:left="180"/>
         <w:rPr>
           <w:rFonts w:ascii="Arial" w:hAnsi="Arial" w:cs="Arial"/>
           <w:sz w:val="21"/>
@@ -1336,7 +1342,7 @@
         <w:pStyle w:val="ListParagraph"/>
         <w:numPr>
           <w:ilvl w:val="0"/>
-          <w:numId w:val="3"/>
+          <w:numId w:val="1"/>
         </w:numPr>
         <w:spacing w:after="0"/>
         <w:ind w:left="360" w:hanging="180"/>
@@ -1358,7 +1364,7 @@
         <w:pStyle w:val="ListParagraph"/>
         <w:numPr>
           <w:ilvl w:val="0"/>
-          <w:numId w:val="3"/>
+          <w:numId w:val="1"/>
         </w:numPr>
         <w:spacing w:after="0"/>
         <w:ind w:left="360" w:hanging="180"/>
@@ -1380,7 +1386,7 @@
         <w:pStyle w:val="ListParagraph"/>
         <w:numPr>
           <w:ilvl w:val="0"/>
-          <w:numId w:val="3"/>
+          <w:numId w:val="1"/>
         </w:numPr>
         <w:spacing w:after="0"/>
         <w:ind w:left="360" w:hanging="180"/>
@@ -1402,7 +1408,7 @@
         <w:pStyle w:val="ListParagraph"/>
         <w:numPr>
           <w:ilvl w:val="0"/>
-          <w:numId w:val="3"/>
+          <w:numId w:val="1"/>
         </w:numPr>
         <w:spacing w:after="0"/>
         <w:ind w:left="360" w:hanging="180"/>
@@ -1422,15 +1428,17 @@
     <w:p>
       <w:pPr>
         <w:spacing w:after="0"/>
-        <w:rPr>
-          <w:sz w:val="14"/>
-          <w:szCs w:val="14"/>
-        </w:rPr>
-      </w:pPr>
-    </w:p>
-    <w:p>
-      <w:pPr>
-        <w:spacing w:after="0"/>
+        <w:ind w:left="180"/>
+        <w:rPr>
+          <w:sz w:val="22"/>
+          <w:szCs w:val="22"/>
+        </w:rPr>
+      </w:pPr>
+    </w:p>
+    <w:p>
+      <w:pPr>
+        <w:spacing w:after="0"/>
+        <w:ind w:left="180"/>
         <w:rPr>
           <w:rFonts w:ascii="Arial" w:hAnsi="Arial" w:cs="Arial"/>
           <w:b/>
@@ -1453,6 +1461,7 @@
     <w:p>
       <w:pPr>
         <w:spacing w:after="0"/>
+        <w:ind w:left="180"/>
         <w:rPr>
           <w:rFonts w:ascii="Arial" w:hAnsi="Arial" w:cs="Arial"/>
           <w:sz w:val="21"/>
@@ -1465,12 +1474,13 @@
           <w:sz w:val="21"/>
           <w:szCs w:val="21"/>
         </w:rPr>
-        <w:t>PROGRAMMING</w:t>
-      </w:r>
-    </w:p>
-    <w:p>
-      <w:pPr>
-        <w:spacing w:after="0"/>
+        <w:t>SOFTWARE</w:t>
+      </w:r>
+    </w:p>
+    <w:p>
+      <w:pPr>
+        <w:spacing w:after="0"/>
+        <w:ind w:left="180"/>
         <w:rPr>
           <w:sz w:val="22"/>
           <w:szCs w:val="22"/>
@@ -1494,6 +1504,7 @@
     <w:p>
       <w:pPr>
         <w:spacing w:after="0"/>
+        <w:ind w:left="180"/>
         <w:rPr>
           <w:sz w:val="14"/>
           <w:szCs w:val="14"/>
@@ -1503,6 +1514,60 @@
     <w:p>
       <w:pPr>
         <w:spacing w:after="0"/>
+        <w:ind w:left="180"/>
+        <w:rPr>
+          <w:rFonts w:ascii="Arial" w:hAnsi="Arial" w:cs="Arial"/>
+          <w:sz w:val="21"/>
+          <w:szCs w:val="21"/>
+        </w:rPr>
+      </w:pPr>
+      <w:r>
+        <w:rPr>
+          <w:rFonts w:ascii="Arial" w:hAnsi="Arial" w:cs="Arial"/>
+          <w:sz w:val="21"/>
+          <w:szCs w:val="21"/>
+        </w:rPr>
+        <w:t>HARDWARE</w:t>
+      </w:r>
+    </w:p>
+    <w:p>
+      <w:pPr>
+        <w:spacing w:after="0"/>
+        <w:ind w:left="180"/>
+        <w:rPr>
+          <w:sz w:val="22"/>
+          <w:szCs w:val="22"/>
+        </w:rPr>
+      </w:pPr>
+      <w:r>
+        <w:rPr>
+          <w:sz w:val="22"/>
+          <w:szCs w:val="22"/>
+        </w:rPr>
+        <w:t xml:space="preserve">Projector-Camera System, </w:t>
+      </w:r>
+      <w:r>
+        <w:rPr>
+          <w:sz w:val="22"/>
+          <w:szCs w:val="22"/>
+        </w:rPr>
+        <w:t>Laser Cutter, 3D Printer</w:t>
+      </w:r>
+    </w:p>
+    <w:p>
+      <w:pPr>
+        <w:spacing w:after="0"/>
+        <w:ind w:left="180"/>
+        <w:rPr>
+          <w:sz w:val="22"/>
+          <w:szCs w:val="22"/>
+        </w:rPr>
+      </w:pPr>
+    </w:p>
+    <w:p>
+      <w:pPr>
+        <w:spacing w:after="0"/>
+        <w:ind w:left="180"/>
         <w:rPr>
           <w:rFonts w:ascii="Arial" w:hAnsi="Arial" w:cs="Arial"/>
           <w:b/>
@@ -1525,6 +1590,7 @@
     <w:p>
       <w:pPr>
         <w:spacing w:after="0"/>
+        <w:ind w:left="180"/>
         <w:rPr>
           <w:rFonts w:ascii="Arial" w:hAnsi="Arial" w:cs="Arial"/>
           <w:sz w:val="21"/>
@@ -1543,6 +1609,7 @@
     <w:p>
       <w:pPr>
         <w:spacing w:after="0"/>
+        <w:ind w:left="180"/>
         <w:rPr>
           <w:sz w:val="22"/>
           <w:szCs w:val="22"/>
@@ -1559,32 +1626,49 @@
     <w:p>
       <w:pPr>
         <w:spacing w:after="0"/>
-        <w:rPr>
-          <w:sz w:val="22"/>
-          <w:szCs w:val="22"/>
-        </w:rPr>
-      </w:pPr>
-      <w:r>
-        <w:rPr>
-          <w:sz w:val="22"/>
-          <w:szCs w:val="22"/>
-        </w:rPr>
-        <w:t>Class of undergraduate Students (30 participations)</w:t>
-      </w:r>
-    </w:p>
-    <w:p>
-      <w:pPr>
-        <w:spacing w:after="0"/>
+        <w:ind w:left="180"/>
+        <w:rPr>
+          <w:sz w:val="22"/>
+          <w:szCs w:val="22"/>
+        </w:rPr>
+      </w:pPr>
+      <w:r>
+        <w:rPr>
+          <w:sz w:val="22"/>
+          <w:szCs w:val="22"/>
+        </w:rPr>
+        <w:t xml:space="preserve">Class of undergraduate Students (30 </w:t>
+      </w:r>
+      <w:r>
+        <w:rPr>
+          <w:sz w:val="22"/>
+          <w:szCs w:val="22"/>
+        </w:rPr>
+        <w:t>students</w:t>
+      </w:r>
+      <w:r>
+        <w:rPr>
+          <w:sz w:val="22"/>
+          <w:szCs w:val="22"/>
+        </w:rPr>
+        <w:t>)</w:t>
+      </w:r>
+    </w:p>
+    <w:p>
+      <w:pPr>
+        <w:spacing w:after="0"/>
+        <w:ind w:left="180"/>
         <w:rPr>
           <w:rFonts w:ascii="Arial" w:hAnsi="Arial" w:cs="Arial"/>
-          <w:sz w:val="8"/>
-          <w:szCs w:val="8"/>
-        </w:rPr>
-      </w:pPr>
-    </w:p>
-    <w:p>
-      <w:pPr>
-        <w:spacing w:after="0"/>
+          <w:sz w:val="14"/>
+          <w:szCs w:val="14"/>
+        </w:rPr>
+      </w:pPr>
+    </w:p>
+    <w:p>
+      <w:pPr>
+        <w:spacing w:after="0"/>
+        <w:ind w:left="180"/>
         <w:rPr>
           <w:rFonts w:ascii="Arial" w:hAnsi="Arial" w:cs="Arial"/>
           <w:sz w:val="21"/>
@@ -1611,6 +1695,7 @@
     <w:p>
       <w:pPr>
         <w:spacing w:after="0"/>
+        <w:ind w:left="180"/>
         <w:rPr>
           <w:sz w:val="22"/>
           <w:szCs w:val="22"/>
@@ -1627,32 +1712,49 @@
     <w:p>
       <w:pPr>
         <w:spacing w:after="0"/>
-        <w:rPr>
-          <w:sz w:val="22"/>
-          <w:szCs w:val="22"/>
-        </w:rPr>
-      </w:pPr>
-      <w:r>
-        <w:rPr>
-          <w:sz w:val="22"/>
-          <w:szCs w:val="22"/>
-        </w:rPr>
-        <w:t>Class of undergraduate Students (30 participations)</w:t>
-      </w:r>
-    </w:p>
-    <w:p>
-      <w:pPr>
-        <w:spacing w:after="0"/>
+        <w:ind w:left="180"/>
+        <w:rPr>
+          <w:sz w:val="22"/>
+          <w:szCs w:val="22"/>
+        </w:rPr>
+      </w:pPr>
+      <w:r>
+        <w:rPr>
+          <w:sz w:val="22"/>
+          <w:szCs w:val="22"/>
+        </w:rPr>
+        <w:t xml:space="preserve">Class of undergraduate Students (30 </w:t>
+      </w:r>
+      <w:r>
+        <w:rPr>
+          <w:sz w:val="22"/>
+          <w:szCs w:val="22"/>
+        </w:rPr>
+        <w:t>students</w:t>
+      </w:r>
+      <w:r>
+        <w:rPr>
+          <w:sz w:val="22"/>
+          <w:szCs w:val="22"/>
+        </w:rPr>
+        <w:t>)</w:t>
+      </w:r>
+    </w:p>
+    <w:p>
+      <w:pPr>
+        <w:spacing w:after="0"/>
+        <w:ind w:left="180"/>
         <w:rPr>
           <w:rFonts w:ascii="Arial" w:hAnsi="Arial" w:cs="Arial"/>
-          <w:sz w:val="8"/>
-          <w:szCs w:val="8"/>
-        </w:rPr>
-      </w:pPr>
-    </w:p>
-    <w:p>
-      <w:pPr>
-        <w:spacing w:after="0"/>
+          <w:sz w:val="14"/>
+          <w:szCs w:val="14"/>
+        </w:rPr>
+      </w:pPr>
+    </w:p>
+    <w:p>
+      <w:pPr>
+        <w:spacing w:after="0"/>
+        <w:ind w:left="180"/>
         <w:rPr>
           <w:rFonts w:ascii="Arial" w:hAnsi="Arial" w:cs="Arial"/>
           <w:sz w:val="21"/>
@@ -1671,6 +1773,7 @@
     <w:p>
       <w:pPr>
         <w:spacing w:after="0"/>
+        <w:ind w:left="180"/>
         <w:rPr>
           <w:sz w:val="22"/>
           <w:szCs w:val="22"/>
@@ -1687,27 +1790,33 @@
     <w:p>
       <w:pPr>
         <w:spacing w:after="0"/>
-        <w:rPr>
-          <w:sz w:val="22"/>
-          <w:szCs w:val="22"/>
-        </w:rPr>
-      </w:pPr>
-      <w:r>
-        <w:rPr>
-          <w:sz w:val="22"/>
-          <w:szCs w:val="22"/>
-        </w:rPr>
-        <w:t>MIT Independent Activities Period (20 participations)</w:t>
-      </w:r>
-    </w:p>
-    <w:p>
-      <w:pPr>
-        <w:spacing w:after="0"/>
-        <w:rPr>
-          <w:sz w:val="22"/>
-          <w:szCs w:val="22"/>
-        </w:rPr>
-      </w:pPr>
+        <w:ind w:left="180"/>
+        <w:rPr>
+          <w:sz w:val="22"/>
+          <w:szCs w:val="22"/>
+        </w:rPr>
+      </w:pPr>
+      <w:r>
+        <w:rPr>
+          <w:sz w:val="22"/>
+          <w:szCs w:val="22"/>
+        </w:rPr>
+        <w:t>MIT Independent Acti</w:t>
+      </w:r>
+      <w:r>
+        <w:rPr>
+          <w:sz w:val="22"/>
+          <w:szCs w:val="22"/>
+        </w:rPr>
+        <w:t>vities Period (20 participants</w:t>
+      </w:r>
+      <w:r>
+        <w:rPr>
+          <w:sz w:val="22"/>
+          <w:szCs w:val="22"/>
+        </w:rPr>
+        <w:t>)</w:t>
+      </w:r>
     </w:p>
     <w:p>
       <w:pPr>
@@ -1737,8 +1846,8 @@
         <w:sectPr>
           <w:type w:val="continuous"/>
           <w:pgSz w:w="12240" w:h="15840"/>
-          <w:pgMar w:top="450" w:right="450" w:bottom="450" w:left="450" w:header="720" w:footer="720" w:gutter="0"/>
-          <w:cols w:num="2" w:space="360"/>
+          <w:pgMar w:top="450" w:right="990" w:bottom="450" w:left="990" w:header="720" w:footer="720" w:gutter="0"/>
+          <w:cols w:num="2" w:space="180"/>
           <w:docGrid w:linePitch="360"/>
         </w:sectPr>
       </w:pPr>
@@ -1808,16 +1917,16 @@
         <w:rPr>
           <w:color w:val="2B2B2B"/>
           <w:kern w:val="0"/>
-          <w:sz w:val="22"/>
-          <w:szCs w:val="22"/>
-        </w:rPr>
-      </w:pPr>
-      <w:r>
-        <w:rPr>
-          <w:color w:val="2B2B2B"/>
-          <w:kern w:val="0"/>
-          <w:sz w:val="22"/>
-          <w:szCs w:val="22"/>
+          <w:sz w:val="21"/>
+          <w:szCs w:val="21"/>
+        </w:rPr>
+      </w:pPr>
+      <w:r>
+        <w:rPr>
+          <w:color w:val="2B2B2B"/>
+          <w:kern w:val="0"/>
+          <w:sz w:val="21"/>
+          <w:szCs w:val="21"/>
           <w:u w:val="single"/>
         </w:rPr>
         <w:t>Parinya Punpongsanon</w:t>
@@ -1826,8 +1935,8 @@
         <w:rPr>
           <w:color w:val="2B2B2B"/>
           <w:kern w:val="0"/>
-          <w:sz w:val="22"/>
-          <w:szCs w:val="22"/>
+          <w:sz w:val="21"/>
+          <w:szCs w:val="21"/>
         </w:rPr>
         <w:t>, Emilie Guy, Daisuke Iwai</w:t>
       </w:r>
@@ -1835,8 +1944,8 @@
         <w:rPr>
           <w:color w:val="2B2B2B"/>
           <w:kern w:val="0"/>
-          <w:sz w:val="22"/>
-          <w:szCs w:val="22"/>
+          <w:sz w:val="21"/>
+          <w:szCs w:val="21"/>
         </w:rPr>
         <w:t xml:space="preserve">, Kosuke Sato, </w:t>
       </w:r>
@@ -1845,8 +1954,8 @@
         <w:rPr>
           <w:color w:val="2B2B2B"/>
           <w:kern w:val="0"/>
-          <w:sz w:val="22"/>
-          <w:szCs w:val="22"/>
+          <w:sz w:val="21"/>
+          <w:szCs w:val="21"/>
         </w:rPr>
         <w:t>Tamy</w:t>
       </w:r>
@@ -1855,8 +1964,8 @@
         <w:rPr>
           <w:color w:val="2B2B2B"/>
           <w:kern w:val="0"/>
-          <w:sz w:val="22"/>
-          <w:szCs w:val="22"/>
+          <w:sz w:val="21"/>
+          <w:szCs w:val="21"/>
         </w:rPr>
         <w:t xml:space="preserve"> Boubekeur, “</w:t>
       </w:r>
@@ -1864,8 +1973,8 @@
         <w:rPr>
           <w:color w:val="2B2B2B"/>
           <w:kern w:val="0"/>
-          <w:sz w:val="22"/>
-          <w:szCs w:val="22"/>
+          <w:sz w:val="21"/>
+          <w:szCs w:val="21"/>
         </w:rPr>
         <w:t>Extended LazyNav: Virtual 3D Ground</w:t>
       </w:r>
@@ -1873,8 +1982,8 @@
         <w:rPr>
           <w:color w:val="2B2B2B"/>
           <w:kern w:val="0"/>
-          <w:sz w:val="22"/>
-          <w:szCs w:val="22"/>
+          <w:sz w:val="21"/>
+          <w:szCs w:val="21"/>
         </w:rPr>
         <w:t xml:space="preserve"> </w:t>
       </w:r>
@@ -1882,8 +1991,8 @@
         <w:rPr>
           <w:color w:val="2B2B2B"/>
           <w:kern w:val="0"/>
-          <w:sz w:val="22"/>
-          <w:szCs w:val="22"/>
+          <w:sz w:val="21"/>
+          <w:szCs w:val="21"/>
         </w:rPr>
         <w:t xml:space="preserve">Navigation for Large Displays and Head-Mounted Displays”. </w:t>
       </w:r>
@@ -1893,8 +2002,8 @@
           <w:iCs/>
           <w:color w:val="2B2B2B"/>
           <w:kern w:val="0"/>
-          <w:sz w:val="22"/>
-          <w:szCs w:val="22"/>
+          <w:sz w:val="21"/>
+          <w:szCs w:val="21"/>
         </w:rPr>
         <w:t>IEEE Transactions on Visualization and Computer Graphics</w:t>
       </w:r>
@@ -1902,8 +2011,8 @@
         <w:rPr>
           <w:color w:val="2B2B2B"/>
           <w:kern w:val="0"/>
-          <w:sz w:val="22"/>
-          <w:szCs w:val="22"/>
+          <w:sz w:val="21"/>
+          <w:szCs w:val="21"/>
         </w:rPr>
         <w:t>,</w:t>
       </w:r>
@@ -1911,8 +2020,8 @@
         <w:rPr>
           <w:color w:val="2B2B2B"/>
           <w:kern w:val="0"/>
-          <w:sz w:val="22"/>
-          <w:szCs w:val="22"/>
+          <w:sz w:val="21"/>
+          <w:szCs w:val="21"/>
         </w:rPr>
         <w:t xml:space="preserve"> </w:t>
       </w:r>
@@ -1920,8 +2029,8 @@
         <w:rPr>
           <w:color w:val="2B2B2B"/>
           <w:kern w:val="0"/>
-          <w:sz w:val="22"/>
-          <w:szCs w:val="22"/>
+          <w:sz w:val="21"/>
+          <w:szCs w:val="21"/>
         </w:rPr>
         <w:t>2016. (In press)</w:t>
       </w:r>
@@ -1942,16 +2051,16 @@
         <w:rPr>
           <w:color w:val="2B2B2B"/>
           <w:kern w:val="0"/>
-          <w:sz w:val="22"/>
-          <w:szCs w:val="22"/>
-        </w:rPr>
-      </w:pPr>
-      <w:r>
-        <w:rPr>
-          <w:color w:val="2B2B2B"/>
-          <w:kern w:val="0"/>
-          <w:sz w:val="22"/>
-          <w:szCs w:val="22"/>
+          <w:sz w:val="21"/>
+          <w:szCs w:val="21"/>
+        </w:rPr>
+      </w:pPr>
+      <w:r>
+        <w:rPr>
+          <w:color w:val="2B2B2B"/>
+          <w:kern w:val="0"/>
+          <w:sz w:val="21"/>
+          <w:szCs w:val="21"/>
           <w:u w:val="single"/>
         </w:rPr>
         <w:t>Parinya Punpongsano</w:t>
@@ -1960,8 +2069,8 @@
         <w:rPr>
           <w:color w:val="2B2B2B"/>
           <w:kern w:val="0"/>
-          <w:sz w:val="22"/>
-          <w:szCs w:val="22"/>
+          <w:sz w:val="21"/>
+          <w:szCs w:val="21"/>
           <w:u w:val="single"/>
         </w:rPr>
         <w:t>n</w:t>
@@ -1970,8 +2079,8 @@
         <w:rPr>
           <w:color w:val="2B2B2B"/>
           <w:kern w:val="0"/>
-          <w:sz w:val="22"/>
-          <w:szCs w:val="22"/>
+          <w:sz w:val="21"/>
+          <w:szCs w:val="21"/>
         </w:rPr>
         <w:t>, Daisuke Iwai, Kosuke Sato, “</w:t>
       </w:r>
@@ -1979,8 +2088,8 @@
         <w:rPr>
           <w:color w:val="2B2B2B"/>
           <w:kern w:val="0"/>
-          <w:sz w:val="22"/>
-          <w:szCs w:val="22"/>
+          <w:sz w:val="21"/>
+          <w:szCs w:val="21"/>
         </w:rPr>
         <w:t>SoftAR: Visually Manipulating Haptic Softness Perception in Spatial</w:t>
       </w:r>
@@ -1988,8 +2097,8 @@
         <w:rPr>
           <w:color w:val="2B2B2B"/>
           <w:kern w:val="0"/>
-          <w:sz w:val="22"/>
-          <w:szCs w:val="22"/>
+          <w:sz w:val="21"/>
+          <w:szCs w:val="21"/>
         </w:rPr>
         <w:t xml:space="preserve"> </w:t>
       </w:r>
@@ -1997,8 +2106,8 @@
         <w:rPr>
           <w:color w:val="2B2B2B"/>
           <w:kern w:val="0"/>
-          <w:sz w:val="22"/>
-          <w:szCs w:val="22"/>
+          <w:sz w:val="21"/>
+          <w:szCs w:val="21"/>
         </w:rPr>
         <w:t xml:space="preserve">Augmented Reality”. </w:t>
       </w:r>
@@ -2008,8 +2117,8 @@
           <w:iCs/>
           <w:color w:val="2B2B2B"/>
           <w:kern w:val="0"/>
-          <w:sz w:val="22"/>
-          <w:szCs w:val="22"/>
+          <w:sz w:val="21"/>
+          <w:szCs w:val="21"/>
         </w:rPr>
         <w:t>IEEE Transactions on Visualization and Computer Graphics</w:t>
       </w:r>
@@ -2017,8 +2126,8 @@
         <w:rPr>
           <w:color w:val="2B2B2B"/>
           <w:kern w:val="0"/>
-          <w:sz w:val="22"/>
-          <w:szCs w:val="22"/>
+          <w:sz w:val="21"/>
+          <w:szCs w:val="21"/>
         </w:rPr>
         <w:t>, vol.21(11), pp. 1279–1288, November,</w:t>
       </w:r>
@@ -2026,8 +2135,8 @@
         <w:rPr>
           <w:color w:val="2B2B2B"/>
           <w:kern w:val="0"/>
-          <w:sz w:val="22"/>
-          <w:szCs w:val="22"/>
+          <w:sz w:val="21"/>
+          <w:szCs w:val="21"/>
         </w:rPr>
         <w:t xml:space="preserve"> </w:t>
       </w:r>
@@ -2035,8 +2144,8 @@
         <w:rPr>
           <w:color w:val="2B2B2B"/>
           <w:kern w:val="0"/>
-          <w:sz w:val="22"/>
-          <w:szCs w:val="22"/>
+          <w:sz w:val="21"/>
+          <w:szCs w:val="21"/>
         </w:rPr>
         <w:t>2016.</w:t>
       </w:r>
@@ -2055,13 +2164,13 @@
         <w:ind w:left="270" w:hanging="270"/>
         <w:jc w:val="both"/>
         <w:rPr>
-          <w:sz w:val="22"/>
-          <w:szCs w:val="22"/>
+          <w:sz w:val="21"/>
+          <w:szCs w:val="21"/>
         </w:rPr>
         <w:sectPr>
           <w:type w:val="continuous"/>
           <w:pgSz w:w="12240" w:h="15840"/>
-          <w:pgMar w:top="450" w:right="450" w:bottom="450" w:left="450" w:header="720" w:footer="720" w:gutter="0"/>
+          <w:pgMar w:top="450" w:right="990" w:bottom="450" w:left="990" w:header="720" w:footer="720" w:gutter="0"/>
           <w:cols w:space="720"/>
           <w:docGrid w:linePitch="360"/>
         </w:sectPr>
@@ -2070,8 +2179,8 @@
         <w:rPr>
           <w:color w:val="2B2B2B"/>
           <w:kern w:val="0"/>
-          <w:sz w:val="22"/>
-          <w:szCs w:val="22"/>
+          <w:sz w:val="21"/>
+          <w:szCs w:val="21"/>
           <w:u w:val="single"/>
         </w:rPr>
         <w:t>Parinya Punpongsano</w:t>
@@ -2080,8 +2189,8 @@
         <w:rPr>
           <w:color w:val="2B2B2B"/>
           <w:kern w:val="0"/>
-          <w:sz w:val="22"/>
-          <w:szCs w:val="22"/>
+          <w:sz w:val="21"/>
+          <w:szCs w:val="21"/>
           <w:u w:val="single"/>
         </w:rPr>
         <w:t>n</w:t>
@@ -2090,8 +2199,8 @@
         <w:rPr>
           <w:color w:val="2B2B2B"/>
           <w:kern w:val="0"/>
-          <w:sz w:val="22"/>
-          <w:szCs w:val="22"/>
+          <w:sz w:val="21"/>
+          <w:szCs w:val="21"/>
         </w:rPr>
         <w:t>, Daisuke Iwai, Kosuke Sato, “</w:t>
       </w:r>
@@ -2099,8 +2208,8 @@
         <w:rPr>
           <w:color w:val="2B2B2B"/>
           <w:kern w:val="0"/>
-          <w:sz w:val="22"/>
-          <w:szCs w:val="22"/>
+          <w:sz w:val="21"/>
+          <w:szCs w:val="21"/>
         </w:rPr>
         <w:t>Projection-based Visualization of Tangential Deformation of Nonrigid</w:t>
       </w:r>
@@ -2108,8 +2217,8 @@
         <w:rPr>
           <w:color w:val="2B2B2B"/>
           <w:kern w:val="0"/>
-          <w:sz w:val="22"/>
-          <w:szCs w:val="22"/>
+          <w:sz w:val="21"/>
+          <w:szCs w:val="21"/>
         </w:rPr>
         <w:t xml:space="preserve"> </w:t>
       </w:r>
@@ -2117,8 +2226,8 @@
         <w:rPr>
           <w:color w:val="2B2B2B"/>
           <w:kern w:val="0"/>
-          <w:sz w:val="22"/>
-          <w:szCs w:val="22"/>
+          <w:sz w:val="21"/>
+          <w:szCs w:val="21"/>
         </w:rPr>
         <w:t xml:space="preserve">Surface by Deformation Estimation Using Infrared Texture”. </w:t>
       </w:r>
@@ -2128,28 +2237,17 @@
           <w:iCs/>
           <w:color w:val="2B2B2B"/>
           <w:kern w:val="0"/>
-          <w:sz w:val="22"/>
-          <w:szCs w:val="22"/>
-        </w:rPr>
-        <w:t>Springer</w:t>
-      </w:r>
-      <w:r>
-        <w:rPr>
-          <w:i/>
-          <w:iCs/>
-          <w:color w:val="2B2B2B"/>
-          <w:kern w:val="0"/>
-          <w:sz w:val="22"/>
-          <w:szCs w:val="22"/>
-        </w:rPr>
-        <w:t>: Virtual Reality</w:t>
-      </w:r>
-      <w:r>
-        <w:rPr>
-          <w:color w:val="2B2B2B"/>
-          <w:kern w:val="0"/>
-          <w:sz w:val="22"/>
-          <w:szCs w:val="22"/>
+          <w:sz w:val="21"/>
+          <w:szCs w:val="21"/>
+        </w:rPr>
+        <w:t>Springer: Virtual Reality</w:t>
+      </w:r>
+      <w:r>
+        <w:rPr>
+          <w:color w:val="2B2B2B"/>
+          <w:kern w:val="0"/>
+          <w:sz w:val="21"/>
+          <w:szCs w:val="21"/>
         </w:rPr>
         <w:t>, vol.19(1), pp. 45–56, March, 2015.</w:t>
       </w:r>
@@ -2160,8 +2258,8 @@
         <w:jc w:val="both"/>
         <w:rPr>
           <w:rFonts w:ascii="Arial" w:hAnsi="Arial" w:cs="Arial"/>
-          <w:sz w:val="21"/>
-          <w:szCs w:val="21"/>
+          <w:sz w:val="14"/>
+          <w:szCs w:val="14"/>
         </w:rPr>
       </w:pPr>
     </w:p>
@@ -2211,8 +2309,8 @@
         <w:rPr>
           <w:color w:val="2B2B2B"/>
           <w:kern w:val="0"/>
-          <w:sz w:val="22"/>
-          <w:szCs w:val="22"/>
+          <w:sz w:val="21"/>
+          <w:szCs w:val="21"/>
         </w:rPr>
       </w:pPr>
       <w:r>
@@ -2220,8 +2318,8 @@
           <w:noProof/>
           <w:color w:val="2B2B2B"/>
           <w:kern w:val="0"/>
-          <w:sz w:val="22"/>
-          <w:szCs w:val="22"/>
+          <w:sz w:val="21"/>
+          <w:szCs w:val="21"/>
           <w:lang w:eastAsia="en-US"/>
         </w:rPr>
         <w:drawing>
@@ -2284,8 +2382,8 @@
         <w:rPr>
           <w:color w:val="2B2B2B"/>
           <w:kern w:val="0"/>
-          <w:sz w:val="22"/>
-          <w:szCs w:val="22"/>
+          <w:sz w:val="21"/>
+          <w:szCs w:val="21"/>
         </w:rPr>
         <w:t>E</w:t>
       </w:r>
@@ -2293,8 +2391,8 @@
         <w:rPr>
           <w:color w:val="2B2B2B"/>
           <w:kern w:val="0"/>
-          <w:sz w:val="22"/>
-          <w:szCs w:val="22"/>
+          <w:sz w:val="21"/>
+          <w:szCs w:val="21"/>
         </w:rPr>
         <w:t xml:space="preserve">milie Guy, </w:t>
       </w:r>
@@ -2302,8 +2400,8 @@
         <w:rPr>
           <w:color w:val="2B2B2B"/>
           <w:kern w:val="0"/>
-          <w:sz w:val="22"/>
-          <w:szCs w:val="22"/>
+          <w:sz w:val="21"/>
+          <w:szCs w:val="21"/>
           <w:u w:val="single"/>
         </w:rPr>
         <w:t>Parinya Punpongsanon</w:t>
@@ -2312,8 +2410,8 @@
         <w:rPr>
           <w:color w:val="2B2B2B"/>
           <w:kern w:val="0"/>
-          <w:sz w:val="22"/>
-          <w:szCs w:val="22"/>
+          <w:sz w:val="21"/>
+          <w:szCs w:val="21"/>
         </w:rPr>
         <w:t>, Daisuke Iwai</w:t>
       </w:r>
@@ -2321,8 +2419,8 @@
         <w:rPr>
           <w:color w:val="2B2B2B"/>
           <w:kern w:val="0"/>
-          <w:sz w:val="22"/>
-          <w:szCs w:val="22"/>
+          <w:sz w:val="21"/>
+          <w:szCs w:val="21"/>
         </w:rPr>
         <w:t xml:space="preserve">, Kosuke Sato, </w:t>
       </w:r>
@@ -2331,8 +2429,8 @@
         <w:rPr>
           <w:color w:val="2B2B2B"/>
           <w:kern w:val="0"/>
-          <w:sz w:val="22"/>
-          <w:szCs w:val="22"/>
+          <w:sz w:val="21"/>
+          <w:szCs w:val="21"/>
         </w:rPr>
         <w:t>Tamy</w:t>
       </w:r>
@@ -2341,8 +2439,8 @@
         <w:rPr>
           <w:color w:val="2B2B2B"/>
           <w:kern w:val="0"/>
-          <w:sz w:val="22"/>
-          <w:szCs w:val="22"/>
+          <w:sz w:val="21"/>
+          <w:szCs w:val="21"/>
         </w:rPr>
         <w:t xml:space="preserve"> Boubekeur. “</w:t>
       </w:r>
@@ -2350,8 +2448,8 @@
         <w:rPr>
           <w:color w:val="2B2B2B"/>
           <w:kern w:val="0"/>
-          <w:sz w:val="22"/>
-          <w:szCs w:val="22"/>
+          <w:sz w:val="21"/>
+          <w:szCs w:val="21"/>
         </w:rPr>
         <w:t>LazyNav: 3D Ground Navigation with</w:t>
       </w:r>
@@ -2359,8 +2457,8 @@
         <w:rPr>
           <w:color w:val="2B2B2B"/>
           <w:kern w:val="0"/>
-          <w:sz w:val="22"/>
-          <w:szCs w:val="22"/>
+          <w:sz w:val="21"/>
+          <w:szCs w:val="21"/>
         </w:rPr>
         <w:t xml:space="preserve"> </w:t>
       </w:r>
@@ -2368,8 +2466,8 @@
         <w:rPr>
           <w:color w:val="2B2B2B"/>
           <w:kern w:val="0"/>
-          <w:sz w:val="22"/>
-          <w:szCs w:val="22"/>
+          <w:sz w:val="21"/>
+          <w:szCs w:val="21"/>
         </w:rPr>
         <w:t>Non-C</w:t>
       </w:r>
@@ -2377,8 +2475,8 @@
         <w:rPr>
           <w:color w:val="2B2B2B"/>
           <w:kern w:val="0"/>
-          <w:sz w:val="22"/>
-          <w:szCs w:val="22"/>
+          <w:sz w:val="21"/>
+          <w:szCs w:val="21"/>
         </w:rPr>
         <w:t xml:space="preserve">ritical Body Parts”. In Proceedings of </w:t>
       </w:r>
@@ -2388,8 +2486,8 @@
           <w:iCs/>
           <w:color w:val="2B2B2B"/>
           <w:kern w:val="0"/>
-          <w:sz w:val="22"/>
-          <w:szCs w:val="22"/>
+          <w:sz w:val="21"/>
+          <w:szCs w:val="21"/>
         </w:rPr>
         <w:t>IEEE Symposium on 3D User Interfaces</w:t>
       </w:r>
@@ -2397,8 +2495,8 @@
         <w:rPr>
           <w:color w:val="2B2B2B"/>
           <w:kern w:val="0"/>
-          <w:sz w:val="22"/>
-          <w:szCs w:val="22"/>
+          <w:sz w:val="21"/>
+          <w:szCs w:val="21"/>
         </w:rPr>
         <w:t xml:space="preserve"> (3DUI</w:t>
       </w:r>
@@ -2406,8 +2504,8 @@
         <w:rPr>
           <w:color w:val="2B2B2B"/>
           <w:kern w:val="0"/>
-          <w:sz w:val="22"/>
-          <w:szCs w:val="22"/>
+          <w:sz w:val="21"/>
+          <w:szCs w:val="21"/>
         </w:rPr>
         <w:t>), pp. 43–50, 2015. [</w:t>
       </w:r>
@@ -2417,8 +2515,8 @@
           <w:bCs/>
           <w:color w:val="2B2B2B"/>
           <w:kern w:val="0"/>
-          <w:sz w:val="22"/>
-          <w:szCs w:val="22"/>
+          <w:sz w:val="21"/>
+          <w:szCs w:val="21"/>
         </w:rPr>
         <w:t>Best Paper</w:t>
       </w:r>
@@ -2426,8 +2524,8 @@
         <w:rPr>
           <w:color w:val="2B2B2B"/>
           <w:kern w:val="0"/>
-          <w:sz w:val="22"/>
-          <w:szCs w:val="22"/>
+          <w:sz w:val="21"/>
+          <w:szCs w:val="21"/>
         </w:rPr>
         <w:t>]</w:t>
       </w:r>
@@ -2448,16 +2546,16 @@
         <w:rPr>
           <w:color w:val="2B2B2B"/>
           <w:kern w:val="0"/>
-          <w:sz w:val="22"/>
-          <w:szCs w:val="22"/>
-        </w:rPr>
-      </w:pPr>
-      <w:r>
-        <w:rPr>
-          <w:color w:val="2B2B2B"/>
-          <w:kern w:val="0"/>
-          <w:sz w:val="22"/>
-          <w:szCs w:val="22"/>
+          <w:sz w:val="21"/>
+          <w:szCs w:val="21"/>
+        </w:rPr>
+      </w:pPr>
+      <w:r>
+        <w:rPr>
+          <w:color w:val="2B2B2B"/>
+          <w:kern w:val="0"/>
+          <w:sz w:val="21"/>
+          <w:szCs w:val="21"/>
           <w:u w:val="single"/>
         </w:rPr>
         <w:t>Parinya Punpongsanon</w:t>
@@ -2466,8 +2564,8 @@
         <w:rPr>
           <w:color w:val="2B2B2B"/>
           <w:kern w:val="0"/>
-          <w:sz w:val="22"/>
-          <w:szCs w:val="22"/>
+          <w:sz w:val="21"/>
+          <w:szCs w:val="21"/>
         </w:rPr>
         <w:t xml:space="preserve">, Emilie Guy, </w:t>
       </w:r>
@@ -2476,8 +2574,8 @@
         <w:rPr>
           <w:color w:val="2B2B2B"/>
           <w:kern w:val="0"/>
-          <w:sz w:val="22"/>
-          <w:szCs w:val="22"/>
+          <w:sz w:val="21"/>
+          <w:szCs w:val="21"/>
         </w:rPr>
         <w:t>Tamy</w:t>
       </w:r>
@@ -2486,8 +2584,8 @@
         <w:rPr>
           <w:color w:val="2B2B2B"/>
           <w:kern w:val="0"/>
-          <w:sz w:val="22"/>
-          <w:szCs w:val="22"/>
+          <w:sz w:val="21"/>
+          <w:szCs w:val="21"/>
         </w:rPr>
         <w:t xml:space="preserve"> Boubeke</w:t>
       </w:r>
@@ -2495,8 +2593,8 @@
         <w:rPr>
           <w:color w:val="2B2B2B"/>
           <w:kern w:val="0"/>
-          <w:sz w:val="22"/>
-          <w:szCs w:val="22"/>
+          <w:sz w:val="21"/>
+          <w:szCs w:val="21"/>
         </w:rPr>
         <w:t>ur, Daisuke Iwai, Kosuke Sato. “</w:t>
       </w:r>
@@ -2504,8 +2602,8 @@
         <w:rPr>
           <w:color w:val="2B2B2B"/>
           <w:kern w:val="0"/>
-          <w:sz w:val="22"/>
-          <w:szCs w:val="22"/>
+          <w:sz w:val="21"/>
+          <w:szCs w:val="21"/>
         </w:rPr>
         <w:t>Ground Navigation in 3D Scene using</w:t>
       </w:r>
@@ -2513,8 +2611,8 @@
         <w:rPr>
           <w:color w:val="2B2B2B"/>
           <w:kern w:val="0"/>
-          <w:sz w:val="22"/>
-          <w:szCs w:val="22"/>
+          <w:sz w:val="21"/>
+          <w:szCs w:val="21"/>
         </w:rPr>
         <w:t xml:space="preserve"> </w:t>
       </w:r>
@@ -2522,8 +2620,8 @@
         <w:rPr>
           <w:color w:val="2B2B2B"/>
           <w:kern w:val="0"/>
-          <w:sz w:val="22"/>
-          <w:szCs w:val="22"/>
+          <w:sz w:val="21"/>
+          <w:szCs w:val="21"/>
         </w:rPr>
         <w:t xml:space="preserve">Simple Body Motions”. In Proceedings of </w:t>
       </w:r>
@@ -2533,8 +2631,8 @@
           <w:iCs/>
           <w:color w:val="2B2B2B"/>
           <w:kern w:val="0"/>
-          <w:sz w:val="22"/>
-          <w:szCs w:val="22"/>
+          <w:sz w:val="21"/>
+          <w:szCs w:val="21"/>
         </w:rPr>
         <w:t>International Conference on Artificial Reality and Telexistence and Eurographics</w:t>
       </w:r>
@@ -2544,8 +2642,8 @@
           <w:iCs/>
           <w:color w:val="2B2B2B"/>
           <w:kern w:val="0"/>
-          <w:sz w:val="22"/>
-          <w:szCs w:val="22"/>
+          <w:sz w:val="21"/>
+          <w:szCs w:val="21"/>
         </w:rPr>
         <w:t xml:space="preserve"> </w:t>
       </w:r>
@@ -2555,8 +2653,8 @@
           <w:iCs/>
           <w:color w:val="2B2B2B"/>
           <w:kern w:val="0"/>
-          <w:sz w:val="22"/>
-          <w:szCs w:val="22"/>
+          <w:sz w:val="21"/>
+          <w:szCs w:val="21"/>
         </w:rPr>
         <w:t>Symposium on Virtual Environments</w:t>
       </w:r>
@@ -2564,8 +2662,8 @@
         <w:rPr>
           <w:color w:val="2B2B2B"/>
           <w:kern w:val="0"/>
-          <w:sz w:val="22"/>
-          <w:szCs w:val="22"/>
+          <w:sz w:val="21"/>
+          <w:szCs w:val="21"/>
         </w:rPr>
         <w:t xml:space="preserve"> (ICAT-EGVE), pp. 19–20, 2014.</w:t>
       </w:r>
@@ -2586,16 +2684,16 @@
         <w:rPr>
           <w:color w:val="2B2B2B"/>
           <w:kern w:val="0"/>
-          <w:sz w:val="22"/>
-          <w:szCs w:val="22"/>
-        </w:rPr>
-      </w:pPr>
-      <w:r>
-        <w:rPr>
-          <w:color w:val="2B2B2B"/>
-          <w:kern w:val="0"/>
-          <w:sz w:val="22"/>
-          <w:szCs w:val="22"/>
+          <w:sz w:val="21"/>
+          <w:szCs w:val="21"/>
+        </w:rPr>
+      </w:pPr>
+      <w:r>
+        <w:rPr>
+          <w:color w:val="2B2B2B"/>
+          <w:kern w:val="0"/>
+          <w:sz w:val="21"/>
+          <w:szCs w:val="21"/>
           <w:u w:val="single"/>
         </w:rPr>
         <w:t>Parinya Punpongsanon</w:t>
@@ -2604,28 +2702,10 @@
         <w:rPr>
           <w:color w:val="2B2B2B"/>
           <w:kern w:val="0"/>
-          <w:sz w:val="22"/>
-          <w:szCs w:val="22"/>
-        </w:rPr>
-        <w:t>, Daisuke Iwai, Kosuke Sato, “</w:t>
-      </w:r>
-      <w:r>
-        <w:rPr>
-          <w:color w:val="2B2B2B"/>
-          <w:kern w:val="0"/>
-          <w:sz w:val="22"/>
-          <w:szCs w:val="22"/>
-        </w:rPr>
-        <w:t xml:space="preserve">SoftAR: Visually Manipulating Haptic Softness Perception in Spatial Augmented Reality”. </w:t>
-      </w:r>
-      <w:r>
-        <w:rPr>
-          <w:color w:val="2B2B2B"/>
-          <w:kern w:val="0"/>
-          <w:sz w:val="22"/>
-          <w:szCs w:val="22"/>
-        </w:rPr>
-        <w:t xml:space="preserve">In Proceedings of IEEE </w:t>
+          <w:sz w:val="21"/>
+          <w:szCs w:val="21"/>
+        </w:rPr>
+        <w:t xml:space="preserve">, Daisuke Iwai, Kosuke Sato, “SoftAR: Visually Manipulating Haptic Softness Perception in Spatial Augmented Reality”. In Proceedings of IEEE </w:t>
       </w:r>
       <w:r>
         <w:rPr>
@@ -2633,8 +2713,8 @@
           <w:iCs/>
           <w:color w:val="2B2B2B"/>
           <w:kern w:val="0"/>
-          <w:sz w:val="22"/>
-          <w:szCs w:val="22"/>
+          <w:sz w:val="21"/>
+          <w:szCs w:val="21"/>
         </w:rPr>
         <w:t>Symposium on Mixed and Augmented Reality</w:t>
       </w:r>
@@ -2642,28 +2722,10 @@
         <w:rPr>
           <w:color w:val="2B2B2B"/>
           <w:kern w:val="0"/>
-          <w:sz w:val="22"/>
-          <w:szCs w:val="22"/>
-        </w:rPr>
-        <w:t xml:space="preserve"> (ISMAR), pp. </w:t>
-      </w:r>
-      <w:r>
-        <w:rPr>
-          <w:color w:val="2B2B2B"/>
-          <w:kern w:val="0"/>
-          <w:sz w:val="22"/>
-          <w:szCs w:val="22"/>
-        </w:rPr>
-        <w:t>1279-1288, 2016</w:t>
-      </w:r>
-      <w:r>
-        <w:rPr>
-          <w:color w:val="2B2B2B"/>
-          <w:kern w:val="0"/>
-          <w:sz w:val="22"/>
-          <w:szCs w:val="22"/>
-        </w:rPr>
-        <w:t>.</w:t>
+          <w:sz w:val="21"/>
+          <w:szCs w:val="21"/>
+        </w:rPr>
+        <w:t xml:space="preserve"> (ISMAR), pp. 1279-1288, 2016.</w:t>
       </w:r>
     </w:p>
     <w:p>
@@ -2682,16 +2744,16 @@
         <w:rPr>
           <w:color w:val="2B2B2B"/>
           <w:kern w:val="0"/>
-          <w:sz w:val="22"/>
-          <w:szCs w:val="22"/>
-        </w:rPr>
-      </w:pPr>
-      <w:r>
-        <w:rPr>
-          <w:color w:val="2B2B2B"/>
-          <w:kern w:val="0"/>
-          <w:sz w:val="22"/>
-          <w:szCs w:val="22"/>
+          <w:sz w:val="21"/>
+          <w:szCs w:val="21"/>
+        </w:rPr>
+      </w:pPr>
+      <w:r>
+        <w:rPr>
+          <w:color w:val="2B2B2B"/>
+          <w:kern w:val="0"/>
+          <w:sz w:val="21"/>
+          <w:szCs w:val="21"/>
           <w:u w:val="single"/>
         </w:rPr>
         <w:t>Parinya Punpongsano</w:t>
@@ -2700,8 +2762,8 @@
         <w:rPr>
           <w:color w:val="2B2B2B"/>
           <w:kern w:val="0"/>
-          <w:sz w:val="22"/>
-          <w:szCs w:val="22"/>
+          <w:sz w:val="21"/>
+          <w:szCs w:val="21"/>
           <w:u w:val="single"/>
         </w:rPr>
         <w:t>n</w:t>
@@ -2710,8 +2772,8 @@
         <w:rPr>
           <w:color w:val="2B2B2B"/>
           <w:kern w:val="0"/>
-          <w:sz w:val="22"/>
-          <w:szCs w:val="22"/>
+          <w:sz w:val="21"/>
+          <w:szCs w:val="21"/>
         </w:rPr>
         <w:t>, Daisuke Iwai, Kosuke Sato. “</w:t>
       </w:r>
@@ -2719,8 +2781,8 @@
         <w:rPr>
           <w:color w:val="2B2B2B"/>
           <w:kern w:val="0"/>
-          <w:sz w:val="22"/>
-          <w:szCs w:val="22"/>
+          <w:sz w:val="21"/>
+          <w:szCs w:val="21"/>
         </w:rPr>
         <w:t>A Preliminary Study on Altering Surface Softness Perception using</w:t>
       </w:r>
@@ -2728,8 +2790,8 @@
         <w:rPr>
           <w:color w:val="2B2B2B"/>
           <w:kern w:val="0"/>
-          <w:sz w:val="22"/>
-          <w:szCs w:val="22"/>
+          <w:sz w:val="21"/>
+          <w:szCs w:val="21"/>
         </w:rPr>
         <w:t xml:space="preserve"> </w:t>
       </w:r>
@@ -2737,8 +2799,8 @@
         <w:rPr>
           <w:color w:val="2B2B2B"/>
           <w:kern w:val="0"/>
-          <w:sz w:val="22"/>
-          <w:szCs w:val="22"/>
+          <w:sz w:val="21"/>
+          <w:szCs w:val="21"/>
         </w:rPr>
         <w:t xml:space="preserve">Augmented Color and Deformation”. In Proceedings of </w:t>
       </w:r>
@@ -2748,8 +2810,8 @@
           <w:iCs/>
           <w:color w:val="2B2B2B"/>
           <w:kern w:val="0"/>
-          <w:sz w:val="22"/>
-          <w:szCs w:val="22"/>
+          <w:sz w:val="21"/>
+          <w:szCs w:val="21"/>
         </w:rPr>
         <w:t>IEEE Symposium on Mixed and Augmented Reality</w:t>
       </w:r>
@@ -2757,8 +2819,8 @@
         <w:rPr>
           <w:color w:val="2B2B2B"/>
           <w:kern w:val="0"/>
-          <w:sz w:val="22"/>
-          <w:szCs w:val="22"/>
+          <w:sz w:val="21"/>
+          <w:szCs w:val="21"/>
         </w:rPr>
         <w:t xml:space="preserve"> (ISMAR), pp.</w:t>
       </w:r>
@@ -2766,8 +2828,8 @@
         <w:rPr>
           <w:color w:val="2B2B2B"/>
           <w:kern w:val="0"/>
-          <w:sz w:val="22"/>
-          <w:szCs w:val="22"/>
+          <w:sz w:val="21"/>
+          <w:szCs w:val="21"/>
         </w:rPr>
         <w:t xml:space="preserve"> </w:t>
       </w:r>
@@ -2775,8 +2837,8 @@
         <w:rPr>
           <w:color w:val="2B2B2B"/>
           <w:kern w:val="0"/>
-          <w:sz w:val="22"/>
-          <w:szCs w:val="22"/>
+          <w:sz w:val="21"/>
+          <w:szCs w:val="21"/>
         </w:rPr>
         <w:t>301–302, 2014.</w:t>
       </w:r>
@@ -2797,16 +2859,16 @@
         <w:rPr>
           <w:color w:val="2B2B2B"/>
           <w:kern w:val="0"/>
-          <w:sz w:val="22"/>
-          <w:szCs w:val="22"/>
-        </w:rPr>
-      </w:pPr>
-      <w:r>
-        <w:rPr>
-          <w:color w:val="2B2B2B"/>
-          <w:kern w:val="0"/>
-          <w:sz w:val="22"/>
-          <w:szCs w:val="22"/>
+          <w:sz w:val="21"/>
+          <w:szCs w:val="21"/>
+        </w:rPr>
+      </w:pPr>
+      <w:r>
+        <w:rPr>
+          <w:color w:val="2B2B2B"/>
+          <w:kern w:val="0"/>
+          <w:sz w:val="21"/>
+          <w:szCs w:val="21"/>
           <w:u w:val="single"/>
         </w:rPr>
         <w:t>Parinya Punpongsano</w:t>
@@ -2815,8 +2877,8 @@
         <w:rPr>
           <w:color w:val="2B2B2B"/>
           <w:kern w:val="0"/>
-          <w:sz w:val="22"/>
-          <w:szCs w:val="22"/>
+          <w:sz w:val="21"/>
+          <w:szCs w:val="21"/>
           <w:u w:val="single"/>
         </w:rPr>
         <w:t>n</w:t>
@@ -2825,8 +2887,8 @@
         <w:rPr>
           <w:color w:val="2B2B2B"/>
           <w:kern w:val="0"/>
-          <w:sz w:val="22"/>
-          <w:szCs w:val="22"/>
+          <w:sz w:val="21"/>
+          <w:szCs w:val="21"/>
         </w:rPr>
         <w:t>, Daisuke Iwai, Kosuke Sato. “</w:t>
       </w:r>
@@ -2834,8 +2896,8 @@
         <w:rPr>
           <w:color w:val="2B2B2B"/>
           <w:kern w:val="0"/>
-          <w:sz w:val="22"/>
-          <w:szCs w:val="22"/>
+          <w:sz w:val="21"/>
+          <w:szCs w:val="21"/>
         </w:rPr>
         <w:t>DeforMe: Projection-based Visualization of Deformable Surfaces</w:t>
       </w:r>
@@ -2843,8 +2905,8 @@
         <w:rPr>
           <w:color w:val="2B2B2B"/>
           <w:kern w:val="0"/>
-          <w:sz w:val="22"/>
-          <w:szCs w:val="22"/>
+          <w:sz w:val="21"/>
+          <w:szCs w:val="21"/>
         </w:rPr>
         <w:t xml:space="preserve"> </w:t>
       </w:r>
@@ -2852,8 +2914,8 @@
         <w:rPr>
           <w:color w:val="2B2B2B"/>
           <w:kern w:val="0"/>
-          <w:sz w:val="22"/>
-          <w:szCs w:val="22"/>
+          <w:sz w:val="21"/>
+          <w:szCs w:val="21"/>
         </w:rPr>
         <w:t xml:space="preserve">using Invisible Textures”. In Proceedings of </w:t>
       </w:r>
@@ -2863,8 +2925,8 @@
           <w:iCs/>
           <w:color w:val="2B2B2B"/>
           <w:kern w:val="0"/>
-          <w:sz w:val="22"/>
-          <w:szCs w:val="22"/>
+          <w:sz w:val="21"/>
+          <w:szCs w:val="21"/>
         </w:rPr>
         <w:t>ACM SIGGRAPH Asia</w:t>
       </w:r>
@@ -2872,8 +2934,8 @@
         <w:rPr>
           <w:color w:val="2B2B2B"/>
           <w:kern w:val="0"/>
-          <w:sz w:val="22"/>
-          <w:szCs w:val="22"/>
+          <w:sz w:val="21"/>
+          <w:szCs w:val="21"/>
         </w:rPr>
         <w:t xml:space="preserve"> (Emerging Technologies), Article 8, 2013.</w:t>
       </w:r>
@@ -2894,16 +2956,16 @@
         <w:rPr>
           <w:color w:val="2B2B2B"/>
           <w:kern w:val="0"/>
-          <w:sz w:val="22"/>
-          <w:szCs w:val="22"/>
-        </w:rPr>
-      </w:pPr>
-      <w:r>
-        <w:rPr>
-          <w:color w:val="2B2B2B"/>
-          <w:kern w:val="0"/>
-          <w:sz w:val="22"/>
-          <w:szCs w:val="22"/>
+          <w:sz w:val="21"/>
+          <w:szCs w:val="21"/>
+        </w:rPr>
+      </w:pPr>
+      <w:r>
+        <w:rPr>
+          <w:color w:val="2B2B2B"/>
+          <w:kern w:val="0"/>
+          <w:sz w:val="21"/>
+          <w:szCs w:val="21"/>
           <w:u w:val="single"/>
         </w:rPr>
         <w:t>Parinya Punpongsano</w:t>
@@ -2912,8 +2974,8 @@
         <w:rPr>
           <w:color w:val="2B2B2B"/>
           <w:kern w:val="0"/>
-          <w:sz w:val="22"/>
-          <w:szCs w:val="22"/>
+          <w:sz w:val="21"/>
+          <w:szCs w:val="21"/>
           <w:u w:val="single"/>
         </w:rPr>
         <w:t>n</w:t>
@@ -2922,8 +2984,8 @@
         <w:rPr>
           <w:color w:val="2B2B2B"/>
           <w:kern w:val="0"/>
-          <w:sz w:val="22"/>
-          <w:szCs w:val="22"/>
+          <w:sz w:val="21"/>
+          <w:szCs w:val="21"/>
         </w:rPr>
         <w:t>, Daisuke Iwai, Kosuke Sato. “</w:t>
       </w:r>
@@ -2931,8 +2993,8 @@
         <w:rPr>
           <w:color w:val="2B2B2B"/>
           <w:kern w:val="0"/>
-          <w:sz w:val="22"/>
-          <w:szCs w:val="22"/>
+          <w:sz w:val="21"/>
+          <w:szCs w:val="21"/>
         </w:rPr>
         <w:t>Infrared-based Tangential Deformation Estimation Technique”.</w:t>
       </w:r>
@@ -2940,8 +3002,8 @@
         <w:rPr>
           <w:color w:val="2B2B2B"/>
           <w:kern w:val="0"/>
-          <w:sz w:val="22"/>
-          <w:szCs w:val="22"/>
+          <w:sz w:val="21"/>
+          <w:szCs w:val="21"/>
         </w:rPr>
         <w:t xml:space="preserve"> </w:t>
       </w:r>
@@ -2949,8 +3011,8 @@
         <w:rPr>
           <w:color w:val="2B2B2B"/>
           <w:kern w:val="0"/>
-          <w:sz w:val="22"/>
-          <w:szCs w:val="22"/>
+          <w:sz w:val="21"/>
+          <w:szCs w:val="21"/>
         </w:rPr>
         <w:t>Presented in T</w:t>
       </w:r>
@@ -2958,8 +3020,8 @@
         <w:rPr>
           <w:color w:val="2B2B2B"/>
           <w:kern w:val="0"/>
-          <w:sz w:val="22"/>
-          <w:szCs w:val="22"/>
+          <w:sz w:val="21"/>
+          <w:szCs w:val="21"/>
         </w:rPr>
         <w:t>he 6</w:t>
       </w:r>
@@ -2967,8 +3029,8 @@
         <w:rPr>
           <w:color w:val="2B2B2B"/>
           <w:kern w:val="0"/>
-          <w:sz w:val="22"/>
-          <w:szCs w:val="22"/>
+          <w:sz w:val="21"/>
+          <w:szCs w:val="21"/>
           <w:vertAlign w:val="superscript"/>
         </w:rPr>
         <w:t>th</w:t>
@@ -2977,8 +3039,8 @@
         <w:rPr>
           <w:color w:val="2B2B2B"/>
           <w:kern w:val="0"/>
-          <w:sz w:val="22"/>
-          <w:szCs w:val="22"/>
+          <w:sz w:val="21"/>
+          <w:szCs w:val="21"/>
         </w:rPr>
         <w:t xml:space="preserve"> </w:t>
       </w:r>
@@ -2988,8 +3050,8 @@
           <w:iCs/>
           <w:color w:val="2B2B2B"/>
           <w:kern w:val="0"/>
-          <w:sz w:val="22"/>
-          <w:szCs w:val="22"/>
+          <w:sz w:val="21"/>
+          <w:szCs w:val="21"/>
         </w:rPr>
         <w:t>Thailand-Japan International Academic Conference</w:t>
       </w:r>
@@ -2997,8 +3059,8 @@
         <w:rPr>
           <w:color w:val="2B2B2B"/>
           <w:kern w:val="0"/>
-          <w:sz w:val="22"/>
-          <w:szCs w:val="22"/>
+          <w:sz w:val="21"/>
+          <w:szCs w:val="21"/>
         </w:rPr>
         <w:t xml:space="preserve"> (TJIA), 2013.</w:t>
       </w:r>
@@ -3019,8 +3081,8 @@
         <w:rPr>
           <w:color w:val="2B2B2B"/>
           <w:kern w:val="0"/>
-          <w:sz w:val="22"/>
-          <w:szCs w:val="22"/>
+          <w:sz w:val="21"/>
+          <w:szCs w:val="21"/>
         </w:rPr>
       </w:pPr>
       <w:r>
@@ -3028,8 +3090,8 @@
           <w:noProof/>
           <w:color w:val="2B2B2B"/>
           <w:kern w:val="0"/>
-          <w:sz w:val="22"/>
-          <w:szCs w:val="22"/>
+          <w:sz w:val="21"/>
+          <w:szCs w:val="21"/>
           <w:lang w:eastAsia="en-US"/>
         </w:rPr>
         <w:drawing>
@@ -3092,8 +3154,8 @@
         <w:rPr>
           <w:color w:val="2B2B2B"/>
           <w:kern w:val="0"/>
-          <w:sz w:val="22"/>
-          <w:szCs w:val="22"/>
+          <w:sz w:val="21"/>
+          <w:szCs w:val="21"/>
           <w:u w:val="single"/>
         </w:rPr>
         <w:t>Parinya Punpongsano</w:t>
@@ -3102,8 +3164,8 @@
         <w:rPr>
           <w:color w:val="2B2B2B"/>
           <w:kern w:val="0"/>
-          <w:sz w:val="22"/>
-          <w:szCs w:val="22"/>
+          <w:sz w:val="21"/>
+          <w:szCs w:val="21"/>
           <w:u w:val="single"/>
         </w:rPr>
         <w:t>n</w:t>
@@ -3112,8 +3174,8 @@
         <w:rPr>
           <w:color w:val="2B2B2B"/>
           <w:kern w:val="0"/>
-          <w:sz w:val="22"/>
-          <w:szCs w:val="22"/>
+          <w:sz w:val="21"/>
+          <w:szCs w:val="21"/>
         </w:rPr>
         <w:t>, Daisuke Iwai, Kosuke Sato. “</w:t>
       </w:r>
@@ -3121,8 +3183,8 @@
         <w:rPr>
           <w:color w:val="2B2B2B"/>
           <w:kern w:val="0"/>
-          <w:sz w:val="22"/>
-          <w:szCs w:val="22"/>
+          <w:sz w:val="21"/>
+          <w:szCs w:val="21"/>
         </w:rPr>
         <w:t>Projection-based Mixed Reality for Deformable Surfaces”. Presented</w:t>
       </w:r>
@@ -3130,8 +3192,8 @@
         <w:rPr>
           <w:color w:val="2B2B2B"/>
           <w:kern w:val="0"/>
-          <w:sz w:val="22"/>
-          <w:szCs w:val="22"/>
+          <w:sz w:val="21"/>
+          <w:szCs w:val="21"/>
         </w:rPr>
         <w:t xml:space="preserve"> </w:t>
       </w:r>
@@ -3139,8 +3201,8 @@
         <w:rPr>
           <w:color w:val="2B2B2B"/>
           <w:kern w:val="0"/>
-          <w:sz w:val="22"/>
-          <w:szCs w:val="22"/>
+          <w:sz w:val="21"/>
+          <w:szCs w:val="21"/>
         </w:rPr>
         <w:t>in T</w:t>
       </w:r>
@@ -3148,8 +3210,8 @@
         <w:rPr>
           <w:color w:val="2B2B2B"/>
           <w:kern w:val="0"/>
-          <w:sz w:val="22"/>
-          <w:szCs w:val="22"/>
+          <w:sz w:val="21"/>
+          <w:szCs w:val="21"/>
         </w:rPr>
         <w:t>he 6</w:t>
       </w:r>
@@ -3157,8 +3219,8 @@
         <w:rPr>
           <w:color w:val="2B2B2B"/>
           <w:kern w:val="0"/>
-          <w:sz w:val="22"/>
-          <w:szCs w:val="22"/>
+          <w:sz w:val="21"/>
+          <w:szCs w:val="21"/>
           <w:vertAlign w:val="superscript"/>
         </w:rPr>
         <w:t>th</w:t>
@@ -3167,8 +3229,8 @@
         <w:rPr>
           <w:color w:val="2B2B2B"/>
           <w:kern w:val="0"/>
-          <w:sz w:val="22"/>
-          <w:szCs w:val="22"/>
+          <w:sz w:val="21"/>
+          <w:szCs w:val="21"/>
         </w:rPr>
         <w:t xml:space="preserve"> </w:t>
       </w:r>
@@ -3178,8 +3240,8 @@
           <w:iCs/>
           <w:color w:val="2B2B2B"/>
           <w:kern w:val="0"/>
-          <w:sz w:val="22"/>
-          <w:szCs w:val="22"/>
+          <w:sz w:val="21"/>
+          <w:szCs w:val="21"/>
         </w:rPr>
         <w:t>Korea-Japan Workshop on Mixed Reality</w:t>
       </w:r>
@@ -3187,8 +3249,8 @@
         <w:rPr>
           <w:color w:val="2B2B2B"/>
           <w:kern w:val="0"/>
-          <w:sz w:val="22"/>
-          <w:szCs w:val="22"/>
+          <w:sz w:val="21"/>
+          <w:szCs w:val="21"/>
         </w:rPr>
         <w:t xml:space="preserve"> (KJMR), 2013. [</w:t>
       </w:r>
@@ -3198,8 +3260,8 @@
           <w:bCs/>
           <w:color w:val="2B2B2B"/>
           <w:kern w:val="0"/>
-          <w:sz w:val="22"/>
-          <w:szCs w:val="22"/>
+          <w:sz w:val="21"/>
+          <w:szCs w:val="21"/>
         </w:rPr>
         <w:t>Best Presentation</w:t>
       </w:r>
@@ -3207,8 +3269,8 @@
         <w:rPr>
           <w:color w:val="2B2B2B"/>
           <w:kern w:val="0"/>
-          <w:sz w:val="22"/>
-          <w:szCs w:val="22"/>
+          <w:sz w:val="21"/>
+          <w:szCs w:val="21"/>
         </w:rPr>
         <w:t>]</w:t>
       </w:r>
@@ -3222,8 +3284,8 @@
         <w:rPr>
           <w:color w:val="2B2B2B"/>
           <w:kern w:val="0"/>
-          <w:sz w:val="22"/>
-          <w:szCs w:val="22"/>
+          <w:sz w:val="14"/>
+          <w:szCs w:val="14"/>
         </w:rPr>
       </w:pPr>
     </w:p>
@@ -3269,119 +3331,16 @@
         <w:ind w:left="270" w:hanging="270"/>
         <w:jc w:val="both"/>
         <w:rPr>
-          <w:sz w:val="22"/>
-          <w:szCs w:val="22"/>
-        </w:rPr>
-      </w:pPr>
-      <w:r>
-        <w:rPr>
-          <w:color w:val="2B2B2B"/>
-          <w:kern w:val="0"/>
-          <w:sz w:val="22"/>
-          <w:szCs w:val="22"/>
-          <w:u w:val="single"/>
-        </w:rPr>
-        <w:t>Parinya Punpongsanon</w:t>
-      </w:r>
-      <w:r>
-        <w:rPr>
-          <w:color w:val="2B2B2B"/>
-          <w:kern w:val="0"/>
-          <w:sz w:val="22"/>
-          <w:szCs w:val="22"/>
-        </w:rPr>
-        <w:t>, “</w:t>
-      </w:r>
-      <w:r>
-        <w:rPr>
-          <w:color w:val="2B2B2B"/>
-          <w:kern w:val="0"/>
-          <w:sz w:val="22"/>
-          <w:szCs w:val="22"/>
-        </w:rPr>
-        <w:t>SoftAR: Visually Manipulating Haptic Softness Perception in Spatial Augmented Reality”.</w:t>
-      </w:r>
-      <w:r>
-        <w:rPr>
-          <w:color w:val="2B2B2B"/>
-          <w:kern w:val="0"/>
-          <w:sz w:val="22"/>
-          <w:szCs w:val="22"/>
-        </w:rPr>
-        <w:t xml:space="preserve"> </w:t>
-      </w:r>
-      <w:r>
-        <w:rPr>
-          <w:color w:val="2B2B2B"/>
-          <w:kern w:val="0"/>
-          <w:sz w:val="22"/>
-          <w:szCs w:val="22"/>
-        </w:rPr>
-        <w:t>The 19</w:t>
-      </w:r>
-      <w:r>
-        <w:rPr>
-          <w:color w:val="2B2B2B"/>
-          <w:kern w:val="0"/>
-          <w:sz w:val="22"/>
-          <w:szCs w:val="22"/>
-          <w:vertAlign w:val="superscript"/>
-        </w:rPr>
-        <w:t>th</w:t>
-      </w:r>
-      <w:r>
-        <w:rPr>
-          <w:color w:val="2B2B2B"/>
-          <w:kern w:val="0"/>
-          <w:sz w:val="22"/>
-          <w:szCs w:val="22"/>
-        </w:rPr>
-        <w:t xml:space="preserve"> </w:t>
-      </w:r>
-      <w:r>
-        <w:rPr>
-          <w:color w:val="2B2B2B"/>
-          <w:kern w:val="0"/>
-          <w:sz w:val="22"/>
-          <w:szCs w:val="22"/>
-        </w:rPr>
-        <w:t>Meeting on Image Recognition and Understanding</w:t>
-      </w:r>
-      <w:r>
-        <w:rPr>
-          <w:color w:val="2B2B2B"/>
-          <w:kern w:val="0"/>
-          <w:sz w:val="22"/>
-          <w:szCs w:val="22"/>
-        </w:rPr>
-        <w:t xml:space="preserve"> (MIRU 2016)</w:t>
-      </w:r>
-      <w:r>
-        <w:rPr>
-          <w:color w:val="2B2B2B"/>
-          <w:kern w:val="0"/>
-          <w:sz w:val="22"/>
-          <w:szCs w:val="22"/>
-        </w:rPr>
-        <w:t xml:space="preserve">, </w:t>
-      </w:r>
-      <w:r>
-        <w:rPr>
-          <w:color w:val="2B2B2B"/>
-          <w:kern w:val="0"/>
-          <w:sz w:val="22"/>
-          <w:szCs w:val="22"/>
-        </w:rPr>
-        <w:t>Shizuoka, Japan</w:t>
-      </w:r>
-      <w:r>
-        <w:rPr>
-          <w:color w:val="2B2B2B"/>
-          <w:kern w:val="0"/>
-          <w:sz w:val="22"/>
-          <w:szCs w:val="22"/>
-        </w:rPr>
-        <w:t>.</w:t>
+          <w:sz w:val="21"/>
+          <w:szCs w:val="21"/>
+        </w:rPr>
+      </w:pPr>
+      <w:r>
+        <w:rPr>
+          <w:sz w:val="21"/>
+          <w:szCs w:val="21"/>
+        </w:rPr>
+        <w:t>Parinya Punpongsanon, “Projection-based Mixed Reality for Deformable Objects”. University of Tokyo, 2016, Japan.</w:t>
       </w:r>
     </w:p>
     <w:p>
@@ -3395,64 +3354,73 @@
         <w:ind w:left="270" w:hanging="270"/>
         <w:jc w:val="both"/>
         <w:rPr>
-          <w:sz w:val="22"/>
-          <w:szCs w:val="22"/>
-        </w:rPr>
-      </w:pPr>
-      <w:r>
-        <w:rPr>
-          <w:color w:val="2B2B2B"/>
-          <w:kern w:val="0"/>
-          <w:sz w:val="22"/>
-          <w:szCs w:val="22"/>
-          <w:u w:val="single"/>
-        </w:rPr>
-        <w:t>Parinya Punpongsanon</w:t>
-      </w:r>
-      <w:r>
-        <w:rPr>
-          <w:color w:val="2B2B2B"/>
-          <w:kern w:val="0"/>
-          <w:sz w:val="22"/>
-          <w:szCs w:val="22"/>
-        </w:rPr>
-        <w:t>, “</w:t>
-      </w:r>
-      <w:r>
-        <w:rPr>
-          <w:color w:val="2B2B2B"/>
-          <w:kern w:val="0"/>
-          <w:sz w:val="22"/>
-          <w:szCs w:val="22"/>
-        </w:rPr>
-        <w:t>SoftAR: Visually Manipulating Haptic Softness Perception in Spatial Augmented Reality”.</w:t>
-      </w:r>
-      <w:r>
-        <w:rPr>
-          <w:color w:val="2B2B2B"/>
-          <w:kern w:val="0"/>
-          <w:sz w:val="22"/>
-          <w:szCs w:val="22"/>
-        </w:rPr>
-        <w:t xml:space="preserve"> IEEE TVCG VR/AR </w:t>
-      </w:r>
-      <w:r>
-        <w:rPr>
-          <w:color w:val="2B2B2B"/>
-          <w:kern w:val="0"/>
-          <w:sz w:val="22"/>
-          <w:szCs w:val="22"/>
-        </w:rPr>
-        <w:t>Special Session,</w:t>
-      </w:r>
-      <w:r>
-        <w:rPr>
-          <w:color w:val="2B2B2B"/>
-          <w:kern w:val="0"/>
-          <w:sz w:val="22"/>
-          <w:szCs w:val="22"/>
-        </w:rPr>
-        <w:t xml:space="preserve"> ACM SIGGRAPH 2016, Anaheim, USA.</w:t>
+          <w:sz w:val="21"/>
+          <w:szCs w:val="21"/>
+        </w:rPr>
+      </w:pPr>
+      <w:r>
+        <w:rPr>
+          <w:color w:val="2B2B2B"/>
+          <w:kern w:val="0"/>
+          <w:sz w:val="21"/>
+          <w:szCs w:val="21"/>
+        </w:rPr>
+        <w:t xml:space="preserve">Parinya Punpongsanon, “SoftAR: Visually Manipulating Haptic Softness Perception in Spatial Augmented Reality”. </w:t>
+      </w:r>
+      <w:r>
+        <w:rPr>
+          <w:color w:val="2B2B2B"/>
+          <w:kern w:val="0"/>
+          <w:sz w:val="21"/>
+          <w:szCs w:val="21"/>
+        </w:rPr>
+        <w:t>The 19</w:t>
+      </w:r>
+      <w:r>
+        <w:rPr>
+          <w:color w:val="2B2B2B"/>
+          <w:kern w:val="0"/>
+          <w:sz w:val="21"/>
+          <w:szCs w:val="21"/>
+          <w:vertAlign w:val="superscript"/>
+        </w:rPr>
+        <w:t>th</w:t>
+      </w:r>
+      <w:r>
+        <w:rPr>
+          <w:color w:val="2B2B2B"/>
+          <w:kern w:val="0"/>
+          <w:sz w:val="21"/>
+          <w:szCs w:val="21"/>
+        </w:rPr>
+        <w:t xml:space="preserve"> Meeting on Image Recognition and Understanding (MIRU 2016)</w:t>
+      </w:r>
+      <w:r>
+        <w:rPr>
+          <w:color w:val="2B2B2B"/>
+          <w:kern w:val="0"/>
+          <w:sz w:val="21"/>
+          <w:szCs w:val="21"/>
+        </w:rPr>
+        <w:t xml:space="preserve">, </w:t>
+      </w:r>
+      <w:r>
+        <w:rPr>
+          <w:color w:val="2B2B2B"/>
+          <w:kern w:val="0"/>
+          <w:sz w:val="21"/>
+          <w:szCs w:val="21"/>
+        </w:rPr>
+        <w:t>Shizuoka, Japan</w:t>
+      </w:r>
+      <w:r>
+        <w:rPr>
+          <w:color w:val="2B2B2B"/>
+          <w:kern w:val="0"/>
+          <w:sz w:val="21"/>
+          <w:szCs w:val="21"/>
+        </w:rPr>
+        <w:t>.</w:t>
       </w:r>
     </w:p>
     <w:p>
@@ -3466,53 +3434,68 @@
         <w:ind w:left="270" w:hanging="270"/>
         <w:jc w:val="both"/>
         <w:rPr>
-          <w:sz w:val="22"/>
-          <w:szCs w:val="22"/>
-        </w:rPr>
-      </w:pPr>
-      <w:r>
-        <w:rPr>
-          <w:color w:val="2B2B2B"/>
-          <w:kern w:val="0"/>
-          <w:sz w:val="22"/>
-          <w:szCs w:val="22"/>
-          <w:u w:val="single"/>
-        </w:rPr>
-        <w:t>Parinya Punpongsanon</w:t>
-      </w:r>
-      <w:r>
-        <w:rPr>
-          <w:color w:val="2B2B2B"/>
-          <w:kern w:val="0"/>
-          <w:sz w:val="22"/>
-          <w:szCs w:val="22"/>
-        </w:rPr>
-        <w:t xml:space="preserve"> and</w:t>
-      </w:r>
-      <w:r>
-        <w:rPr>
-          <w:color w:val="2B2B2B"/>
-          <w:kern w:val="0"/>
-          <w:sz w:val="22"/>
-          <w:szCs w:val="22"/>
-        </w:rPr>
-        <w:t xml:space="preserve"> Daisuke Iwai, “</w:t>
-      </w:r>
-      <w:r>
-        <w:rPr>
-          <w:color w:val="2B2B2B"/>
-          <w:kern w:val="0"/>
-          <w:sz w:val="22"/>
-          <w:szCs w:val="22"/>
-        </w:rPr>
-        <w:t>LazyNav: 3D Ground Navigation with Non-Critical Body Parts”. 3DUI Top Conference Presentation, The 18</w:t>
-      </w:r>
-      <w:r>
-        <w:rPr>
-          <w:color w:val="2B2B2B"/>
-          <w:kern w:val="0"/>
-          <w:sz w:val="22"/>
-          <w:szCs w:val="22"/>
+          <w:sz w:val="21"/>
+          <w:szCs w:val="21"/>
+        </w:rPr>
+      </w:pPr>
+      <w:r>
+        <w:rPr>
+          <w:color w:val="2B2B2B"/>
+          <w:kern w:val="0"/>
+          <w:sz w:val="21"/>
+          <w:szCs w:val="21"/>
+        </w:rPr>
+        <w:t xml:space="preserve">Parinya Punpongsanon, “SoftAR: Visually Manipulating Haptic Softness Perception in Spatial Augmented Reality”. IEEE TVCG VR/AR </w:t>
+      </w:r>
+      <w:r>
+        <w:rPr>
+          <w:color w:val="2B2B2B"/>
+          <w:kern w:val="0"/>
+          <w:sz w:val="21"/>
+          <w:szCs w:val="21"/>
+        </w:rPr>
+        <w:t>Special Session,</w:t>
+      </w:r>
+      <w:r>
+        <w:rPr>
+          <w:color w:val="2B2B2B"/>
+          <w:kern w:val="0"/>
+          <w:sz w:val="21"/>
+          <w:szCs w:val="21"/>
+        </w:rPr>
+        <w:t xml:space="preserve"> ACM SIGGRAPH 2016, Anaheim, USA.</w:t>
+      </w:r>
+    </w:p>
+    <w:p>
+      <w:pPr>
+        <w:pStyle w:val="ListParagraph"/>
+        <w:numPr>
+          <w:ilvl w:val="0"/>
+          <w:numId w:val="9"/>
+        </w:numPr>
+        <w:spacing w:after="0" w:line="276" w:lineRule="auto"/>
+        <w:ind w:left="270" w:hanging="270"/>
+        <w:jc w:val="both"/>
+        <w:rPr>
+          <w:sz w:val="21"/>
+          <w:szCs w:val="21"/>
+        </w:rPr>
+      </w:pPr>
+      <w:r>
+        <w:rPr>
+          <w:color w:val="2B2B2B"/>
+          <w:kern w:val="0"/>
+          <w:sz w:val="21"/>
+          <w:szCs w:val="21"/>
+        </w:rPr>
+        <w:t>Parinya Punpongsanon and Daisuke Iwai, “LazyNav: 3D Ground Navigation with Non-Critical Body Parts”. 3DUI Top Conference Presentation, The 18</w:t>
+      </w:r>
+      <w:r>
+        <w:rPr>
+          <w:color w:val="2B2B2B"/>
+          <w:kern w:val="0"/>
+          <w:sz w:val="21"/>
+          <w:szCs w:val="21"/>
           <w:vertAlign w:val="superscript"/>
         </w:rPr>
         <w:t>th</w:t>
@@ -3521,13 +3504,11 @@
         <w:rPr>
           <w:color w:val="2B2B2B"/>
           <w:kern w:val="0"/>
-          <w:sz w:val="22"/>
-          <w:szCs w:val="22"/>
+          <w:sz w:val="21"/>
+          <w:szCs w:val="21"/>
         </w:rPr>
         <w:t xml:space="preserve"> Annual Meeting on Virtual Reality in Japan (VRSJ 2015), Tokyo, Japan.</w:t>
       </w:r>
-      <w:bookmarkStart w:id="0" w:name="_GoBack"/>
-      <w:bookmarkEnd w:id="0"/>
     </w:p>
     <w:p>
       <w:pPr>
@@ -3587,9 +3568,9 @@
         <w:tblLook w:val="04A0" w:firstRow="1" w:lastRow="0" w:firstColumn="1" w:lastColumn="0" w:noHBand="0" w:noVBand="1"/>
       </w:tblPr>
       <w:tblGrid>
-        <w:gridCol w:w="1525"/>
-        <w:gridCol w:w="2795"/>
-        <w:gridCol w:w="7010"/>
+        <w:gridCol w:w="1409"/>
+        <w:gridCol w:w="2593"/>
+        <w:gridCol w:w="6258"/>
       </w:tblGrid>
       <w:tr>
         <w:tc>
@@ -3602,15 +3583,15 @@
               <w:jc w:val="both"/>
               <w:rPr>
                 <w:rFonts w:eastAsia="Adobe Gothic Std B"/>
-                <w:sz w:val="22"/>
-                <w:szCs w:val="22"/>
+                <w:sz w:val="21"/>
+                <w:szCs w:val="21"/>
               </w:rPr>
             </w:pPr>
             <w:r>
               <w:rPr>
                 <w:rFonts w:eastAsia="Adobe Gothic Std B"/>
-                <w:sz w:val="22"/>
-                <w:szCs w:val="22"/>
+                <w:sz w:val="21"/>
+                <w:szCs w:val="21"/>
               </w:rPr>
               <w:t>2016</w:t>
             </w:r>
@@ -3626,15 +3607,15 @@
               <w:jc w:val="both"/>
               <w:rPr>
                 <w:rFonts w:eastAsia="Adobe Gothic Std B"/>
-                <w:sz w:val="22"/>
-                <w:szCs w:val="22"/>
+                <w:sz w:val="21"/>
+                <w:szCs w:val="21"/>
               </w:rPr>
             </w:pPr>
             <w:r>
               <w:rPr>
                 <w:rFonts w:eastAsia="Adobe Gothic Std B"/>
-                <w:sz w:val="22"/>
-                <w:szCs w:val="22"/>
+                <w:sz w:val="21"/>
+                <w:szCs w:val="21"/>
               </w:rPr>
               <w:t>Best Student Volunteer</w:t>
             </w:r>
@@ -3650,15 +3631,15 @@
               <w:jc w:val="both"/>
               <w:rPr>
                 <w:rFonts w:eastAsia="Adobe Gothic Std B"/>
-                <w:sz w:val="22"/>
-                <w:szCs w:val="22"/>
+                <w:sz w:val="21"/>
+                <w:szCs w:val="21"/>
               </w:rPr>
             </w:pPr>
             <w:r>
               <w:rPr>
                 <w:rFonts w:eastAsia="Adobe Gothic Std B"/>
-                <w:sz w:val="22"/>
-                <w:szCs w:val="22"/>
+                <w:sz w:val="21"/>
+                <w:szCs w:val="21"/>
               </w:rPr>
               <w:t>ACM UIST 2016</w:t>
             </w:r>
@@ -3676,15 +3657,15 @@
               <w:jc w:val="both"/>
               <w:rPr>
                 <w:rFonts w:eastAsia="Adobe Gothic Std B"/>
-                <w:sz w:val="22"/>
-                <w:szCs w:val="22"/>
+                <w:sz w:val="21"/>
+                <w:szCs w:val="21"/>
               </w:rPr>
             </w:pPr>
             <w:r>
               <w:rPr>
                 <w:rFonts w:eastAsia="Adobe Gothic Std B"/>
-                <w:sz w:val="22"/>
-                <w:szCs w:val="22"/>
+                <w:sz w:val="21"/>
+                <w:szCs w:val="21"/>
               </w:rPr>
               <w:t>2016</w:t>
             </w:r>
@@ -3700,15 +3681,15 @@
               <w:jc w:val="both"/>
               <w:rPr>
                 <w:rFonts w:eastAsia="Adobe Gothic Std B"/>
-                <w:sz w:val="22"/>
-                <w:szCs w:val="22"/>
+                <w:sz w:val="21"/>
+                <w:szCs w:val="21"/>
               </w:rPr>
             </w:pPr>
             <w:r>
               <w:rPr>
                 <w:rFonts w:eastAsia="Adobe Gothic Std B"/>
-                <w:sz w:val="22"/>
-                <w:szCs w:val="22"/>
+                <w:sz w:val="21"/>
+                <w:szCs w:val="21"/>
               </w:rPr>
               <w:t>Grants</w:t>
             </w:r>
@@ -3724,15 +3705,15 @@
               <w:jc w:val="both"/>
               <w:rPr>
                 <w:rFonts w:eastAsia="Adobe Gothic Std B"/>
-                <w:sz w:val="22"/>
-                <w:szCs w:val="22"/>
+                <w:sz w:val="21"/>
+                <w:szCs w:val="21"/>
               </w:rPr>
             </w:pPr>
             <w:r>
               <w:rPr>
                 <w:rFonts w:eastAsia="Adobe Gothic Std B"/>
-                <w:sz w:val="22"/>
-                <w:szCs w:val="22"/>
+                <w:sz w:val="21"/>
+                <w:szCs w:val="21"/>
               </w:rPr>
               <w:t>JSPS Research Fellow (Apr. 2016 – Mar. 2018)</w:t>
             </w:r>
@@ -3750,15 +3731,15 @@
               <w:jc w:val="both"/>
               <w:rPr>
                 <w:rFonts w:eastAsia="Adobe Gothic Std B"/>
-                <w:sz w:val="22"/>
-                <w:szCs w:val="22"/>
+                <w:sz w:val="21"/>
+                <w:szCs w:val="21"/>
               </w:rPr>
             </w:pPr>
             <w:r>
               <w:rPr>
                 <w:rFonts w:eastAsia="Adobe Gothic Std B"/>
-                <w:sz w:val="22"/>
-                <w:szCs w:val="22"/>
+                <w:sz w:val="21"/>
+                <w:szCs w:val="21"/>
               </w:rPr>
               <w:t>2015</w:t>
             </w:r>
@@ -3774,15 +3755,15 @@
               <w:jc w:val="both"/>
               <w:rPr>
                 <w:rFonts w:eastAsia="Adobe Gothic Std B"/>
-                <w:sz w:val="22"/>
-                <w:szCs w:val="22"/>
+                <w:sz w:val="21"/>
+                <w:szCs w:val="21"/>
               </w:rPr>
             </w:pPr>
             <w:r>
               <w:rPr>
                 <w:rFonts w:eastAsia="Adobe Gothic Std B"/>
-                <w:sz w:val="22"/>
-                <w:szCs w:val="22"/>
+                <w:sz w:val="21"/>
+                <w:szCs w:val="21"/>
               </w:rPr>
               <w:t>Best Paper</w:t>
             </w:r>
@@ -3798,15 +3779,15 @@
               <w:jc w:val="both"/>
               <w:rPr>
                 <w:rFonts w:eastAsia="Adobe Gothic Std B"/>
-                <w:sz w:val="22"/>
-                <w:szCs w:val="22"/>
+                <w:sz w:val="21"/>
+                <w:szCs w:val="21"/>
               </w:rPr>
             </w:pPr>
             <w:r>
               <w:rPr>
                 <w:rFonts w:eastAsia="Adobe Gothic Std B"/>
-                <w:sz w:val="22"/>
-                <w:szCs w:val="22"/>
+                <w:sz w:val="21"/>
+                <w:szCs w:val="21"/>
               </w:rPr>
               <w:t>IEEE 3DUI 2015</w:t>
             </w:r>
@@ -3824,15 +3805,15 @@
               <w:jc w:val="both"/>
               <w:rPr>
                 <w:rFonts w:eastAsia="Adobe Gothic Std B"/>
-                <w:sz w:val="22"/>
-                <w:szCs w:val="22"/>
+                <w:sz w:val="21"/>
+                <w:szCs w:val="21"/>
               </w:rPr>
             </w:pPr>
             <w:r>
               <w:rPr>
                 <w:rFonts w:eastAsia="Adobe Gothic Std B"/>
-                <w:sz w:val="22"/>
-                <w:szCs w:val="22"/>
+                <w:sz w:val="21"/>
+                <w:szCs w:val="21"/>
               </w:rPr>
               <w:t>2014</w:t>
             </w:r>
@@ -3848,15 +3829,15 @@
               <w:jc w:val="both"/>
               <w:rPr>
                 <w:rFonts w:eastAsia="Adobe Gothic Std B"/>
-                <w:sz w:val="22"/>
-                <w:szCs w:val="22"/>
+                <w:sz w:val="21"/>
+                <w:szCs w:val="21"/>
               </w:rPr>
             </w:pPr>
             <w:r>
               <w:rPr>
                 <w:rFonts w:eastAsia="Adobe Gothic Std B"/>
-                <w:sz w:val="22"/>
-                <w:szCs w:val="22"/>
+                <w:sz w:val="21"/>
+                <w:szCs w:val="21"/>
               </w:rPr>
               <w:t>Best Student Volunteer</w:t>
             </w:r>
@@ -3872,15 +3853,15 @@
               <w:jc w:val="both"/>
               <w:rPr>
                 <w:rFonts w:eastAsia="Adobe Gothic Std B"/>
-                <w:sz w:val="22"/>
-                <w:szCs w:val="22"/>
+                <w:sz w:val="21"/>
+                <w:szCs w:val="21"/>
               </w:rPr>
             </w:pPr>
             <w:r>
               <w:rPr>
                 <w:rFonts w:eastAsia="Adobe Gothic Std B"/>
-                <w:sz w:val="22"/>
-                <w:szCs w:val="22"/>
+                <w:sz w:val="21"/>
+                <w:szCs w:val="21"/>
               </w:rPr>
               <w:t>ACM SIGGRAPH Asia 2014</w:t>
             </w:r>
@@ -3898,15 +3879,15 @@
               <w:jc w:val="both"/>
               <w:rPr>
                 <w:rFonts w:eastAsia="Adobe Gothic Std B"/>
-                <w:sz w:val="22"/>
-                <w:szCs w:val="22"/>
+                <w:sz w:val="21"/>
+                <w:szCs w:val="21"/>
               </w:rPr>
             </w:pPr>
             <w:r>
               <w:rPr>
                 <w:rFonts w:eastAsia="Adobe Gothic Std B"/>
-                <w:sz w:val="22"/>
-                <w:szCs w:val="22"/>
+                <w:sz w:val="21"/>
+                <w:szCs w:val="21"/>
               </w:rPr>
               <w:t>2013</w:t>
             </w:r>
@@ -3922,15 +3903,15 @@
               <w:jc w:val="both"/>
               <w:rPr>
                 <w:rFonts w:eastAsia="Adobe Gothic Std B"/>
-                <w:sz w:val="22"/>
-                <w:szCs w:val="22"/>
+                <w:sz w:val="21"/>
+                <w:szCs w:val="21"/>
               </w:rPr>
             </w:pPr>
             <w:r>
               <w:rPr>
                 <w:rFonts w:eastAsia="Adobe Gothic Std B"/>
-                <w:sz w:val="22"/>
-                <w:szCs w:val="22"/>
+                <w:sz w:val="21"/>
+                <w:szCs w:val="21"/>
               </w:rPr>
               <w:t>Best Presentation</w:t>
             </w:r>
@@ -3946,15 +3927,15 @@
               <w:jc w:val="both"/>
               <w:rPr>
                 <w:rFonts w:eastAsia="Adobe Gothic Std B"/>
-                <w:sz w:val="22"/>
-                <w:szCs w:val="22"/>
+                <w:sz w:val="21"/>
+                <w:szCs w:val="21"/>
               </w:rPr>
             </w:pPr>
             <w:r>
               <w:rPr>
                 <w:rFonts w:eastAsia="Adobe Gothic Std B"/>
-                <w:sz w:val="22"/>
-                <w:szCs w:val="22"/>
+                <w:sz w:val="21"/>
+                <w:szCs w:val="21"/>
               </w:rPr>
               <w:t>Korea-Japan Workshop on Mixed Reality 2013</w:t>
             </w:r>
@@ -3972,15 +3953,15 @@
               <w:jc w:val="both"/>
               <w:rPr>
                 <w:rFonts w:eastAsia="Adobe Gothic Std B"/>
-                <w:sz w:val="22"/>
-                <w:szCs w:val="22"/>
+                <w:sz w:val="21"/>
+                <w:szCs w:val="21"/>
               </w:rPr>
             </w:pPr>
             <w:r>
               <w:rPr>
                 <w:rFonts w:eastAsia="Adobe Gothic Std B"/>
-                <w:sz w:val="22"/>
-                <w:szCs w:val="22"/>
+                <w:sz w:val="21"/>
+                <w:szCs w:val="21"/>
               </w:rPr>
               <w:t>2011</w:t>
             </w:r>
@@ -3996,15 +3977,15 @@
               <w:jc w:val="both"/>
               <w:rPr>
                 <w:rFonts w:eastAsia="Adobe Gothic Std B"/>
-                <w:sz w:val="22"/>
-                <w:szCs w:val="22"/>
+                <w:sz w:val="21"/>
+                <w:szCs w:val="21"/>
               </w:rPr>
             </w:pPr>
             <w:r>
               <w:rPr>
                 <w:rFonts w:eastAsia="Adobe Gothic Std B"/>
-                <w:sz w:val="22"/>
-                <w:szCs w:val="22"/>
+                <w:sz w:val="21"/>
+                <w:szCs w:val="21"/>
               </w:rPr>
               <w:t>Grant</w:t>
             </w:r>
@@ -4020,15 +4001,15 @@
               <w:jc w:val="both"/>
               <w:rPr>
                 <w:rFonts w:eastAsia="Adobe Gothic Std B"/>
-                <w:sz w:val="22"/>
-                <w:szCs w:val="22"/>
+                <w:sz w:val="21"/>
+                <w:szCs w:val="21"/>
               </w:rPr>
             </w:pPr>
             <w:r>
               <w:rPr>
                 <w:rFonts w:eastAsia="Adobe Gothic Std B"/>
-                <w:sz w:val="22"/>
-                <w:szCs w:val="22"/>
+                <w:sz w:val="21"/>
+                <w:szCs w:val="21"/>
               </w:rPr>
               <w:t>MEXT Scholarship (Oct. 2011 – Sep. 2016)</w:t>
             </w:r>
@@ -4046,15 +4027,15 @@
               <w:jc w:val="both"/>
               <w:rPr>
                 <w:rFonts w:eastAsia="Adobe Gothic Std B"/>
-                <w:sz w:val="22"/>
-                <w:szCs w:val="22"/>
+                <w:sz w:val="21"/>
+                <w:szCs w:val="21"/>
               </w:rPr>
             </w:pPr>
             <w:r>
               <w:rPr>
                 <w:rFonts w:eastAsia="Adobe Gothic Std B"/>
-                <w:sz w:val="22"/>
-                <w:szCs w:val="22"/>
+                <w:sz w:val="21"/>
+                <w:szCs w:val="21"/>
               </w:rPr>
               <w:t>2010</w:t>
             </w:r>
@@ -4070,23 +4051,23 @@
               <w:jc w:val="both"/>
               <w:rPr>
                 <w:rFonts w:eastAsia="Adobe Gothic Std B"/>
-                <w:sz w:val="22"/>
-                <w:szCs w:val="22"/>
+                <w:sz w:val="21"/>
+                <w:szCs w:val="21"/>
               </w:rPr>
             </w:pPr>
             <w:r>
               <w:rPr>
                 <w:rFonts w:eastAsia="Adobe Gothic Std B"/>
-                <w:sz w:val="22"/>
-                <w:szCs w:val="22"/>
+                <w:sz w:val="21"/>
+                <w:szCs w:val="21"/>
               </w:rPr>
               <w:t>1</w:t>
             </w:r>
             <w:r>
               <w:rPr>
                 <w:rFonts w:eastAsia="Adobe Gothic Std B"/>
-                <w:sz w:val="22"/>
-                <w:szCs w:val="22"/>
+                <w:sz w:val="21"/>
+                <w:szCs w:val="21"/>
                 <w:vertAlign w:val="superscript"/>
               </w:rPr>
               <w:t>st</w:t>
@@ -4094,8 +4075,8 @@
             <w:r>
               <w:rPr>
                 <w:rFonts w:eastAsia="Adobe Gothic Std B"/>
-                <w:sz w:val="22"/>
-                <w:szCs w:val="22"/>
+                <w:sz w:val="21"/>
+                <w:szCs w:val="21"/>
               </w:rPr>
               <w:t xml:space="preserve"> Class Honor</w:t>
             </w:r>
@@ -4111,15 +4092,15 @@
               <w:jc w:val="both"/>
               <w:rPr>
                 <w:rFonts w:eastAsia="Adobe Gothic Std B"/>
-                <w:sz w:val="22"/>
-                <w:szCs w:val="22"/>
+                <w:sz w:val="21"/>
+                <w:szCs w:val="21"/>
               </w:rPr>
             </w:pPr>
             <w:r>
               <w:rPr>
                 <w:rFonts w:eastAsia="Adobe Gothic Std B"/>
-                <w:sz w:val="22"/>
-                <w:szCs w:val="22"/>
+                <w:sz w:val="21"/>
+                <w:szCs w:val="21"/>
               </w:rPr>
               <w:t>King Mongkut’s University of Technology Thonburi</w:t>
             </w:r>
@@ -4173,6 +4154,17 @@
     </w:p>
     <w:p>
       <w:pPr>
+        <w:spacing w:after="0"/>
+        <w:jc w:val="both"/>
+        <w:rPr>
+          <w:rFonts w:ascii="Arial" w:eastAsia="Adobe Gothic Std B" w:hAnsi="Arial" w:cs="Arial"/>
+          <w:sz w:val="22"/>
+          <w:szCs w:val="22"/>
+        </w:rPr>
+      </w:pPr>
+    </w:p>
+    <w:p>
+      <w:pPr>
         <w:spacing w:after="0" w:line="276" w:lineRule="auto"/>
         <w:rPr>
           <w:rFonts w:ascii="Arial" w:hAnsi="Arial" w:cs="Arial"/>
@@ -4190,7 +4182,6 @@
           <w:sz w:val="22"/>
           <w:szCs w:val="22"/>
         </w:rPr>
-        <w:lastRenderedPageBreak/>
         <w:t>REFERENCES</w:t>
       </w:r>
     </w:p>
@@ -4199,8 +4190,8 @@
         <w:spacing w:after="0" w:line="276" w:lineRule="auto"/>
         <w:rPr>
           <w:rFonts w:ascii="Arial" w:hAnsi="Arial" w:cs="Arial"/>
-          <w:sz w:val="22"/>
-          <w:szCs w:val="22"/>
+          <w:sz w:val="21"/>
+          <w:szCs w:val="21"/>
         </w:rPr>
       </w:pPr>
       <w:r>
@@ -4209,6 +4200,143 @@
           <w:sz w:val="21"/>
           <w:szCs w:val="21"/>
         </w:rPr>
+        <w:t xml:space="preserve">PROF. </w:t>
+      </w:r>
+      <w:r>
+        <w:rPr>
+          <w:rFonts w:ascii="Arial" w:hAnsi="Arial" w:cs="Arial"/>
+          <w:sz w:val="21"/>
+          <w:szCs w:val="21"/>
+        </w:rPr>
+        <w:t>TAMY BOUBEKEUR</w:t>
+      </w:r>
+    </w:p>
+    <w:p>
+      <w:pPr>
+        <w:spacing w:after="0" w:line="276" w:lineRule="auto"/>
+        <w:rPr>
+          <w:sz w:val="22"/>
+          <w:szCs w:val="22"/>
+        </w:rPr>
+      </w:pPr>
+      <w:r>
+        <w:rPr>
+          <w:sz w:val="22"/>
+          <w:szCs w:val="22"/>
+        </w:rPr>
+        <w:t xml:space="preserve">Visiting </w:t>
+      </w:r>
+      <w:r>
+        <w:rPr>
+          <w:sz w:val="22"/>
+          <w:szCs w:val="22"/>
+        </w:rPr>
+        <w:t>S</w:t>
+      </w:r>
+      <w:r>
+        <w:rPr>
+          <w:sz w:val="22"/>
+          <w:szCs w:val="22"/>
+        </w:rPr>
+        <w:t xml:space="preserve">cholar </w:t>
+      </w:r>
+      <w:r>
+        <w:rPr>
+          <w:sz w:val="22"/>
+          <w:szCs w:val="22"/>
+        </w:rPr>
+        <w:t>R</w:t>
+      </w:r>
+      <w:r>
+        <w:rPr>
+          <w:sz w:val="22"/>
+          <w:szCs w:val="22"/>
+        </w:rPr>
+        <w:t xml:space="preserve">esearch </w:t>
+      </w:r>
+      <w:r>
+        <w:rPr>
+          <w:sz w:val="22"/>
+          <w:szCs w:val="22"/>
+        </w:rPr>
+        <w:t>A</w:t>
+      </w:r>
+      <w:r>
+        <w:rPr>
+          <w:sz w:val="22"/>
+          <w:szCs w:val="22"/>
+        </w:rPr>
+        <w:t>dvisor</w:t>
+      </w:r>
+    </w:p>
+    <w:p>
+      <w:pPr>
+        <w:spacing w:after="0" w:line="276" w:lineRule="auto"/>
+        <w:rPr>
+          <w:sz w:val="22"/>
+          <w:szCs w:val="22"/>
+        </w:rPr>
+      </w:pPr>
+      <w:bookmarkStart w:id="0" w:name="_GoBack"/>
+      <w:bookmarkEnd w:id="0"/>
+      <w:r>
+        <w:rPr>
+          <w:sz w:val="22"/>
+          <w:szCs w:val="22"/>
+        </w:rPr>
+        <w:t xml:space="preserve">Professor, Computer Graphics Group at Telecom </w:t>
+      </w:r>
+      <w:proofErr w:type="spellStart"/>
+      <w:r>
+        <w:rPr>
+          <w:sz w:val="22"/>
+          <w:szCs w:val="22"/>
+        </w:rPr>
+        <w:t>ParisTech</w:t>
+      </w:r>
+      <w:proofErr w:type="spellEnd"/>
+    </w:p>
+    <w:p>
+      <w:pPr>
+        <w:spacing w:after="0" w:line="276" w:lineRule="auto"/>
+        <w:rPr>
+          <w:sz w:val="22"/>
+          <w:szCs w:val="22"/>
+        </w:rPr>
+      </w:pPr>
+      <w:r>
+        <w:rPr>
+          <w:sz w:val="22"/>
+          <w:szCs w:val="22"/>
+        </w:rPr>
+        <w:t>tamy.boubekeur@telecom-paristrch.fr | (+33) 1 45 81 77 58</w:t>
+      </w:r>
+    </w:p>
+    <w:p>
+      <w:pPr>
+        <w:spacing w:after="0" w:line="276" w:lineRule="auto"/>
+        <w:rPr>
+          <w:rFonts w:ascii="Arial" w:hAnsi="Arial" w:cs="Arial"/>
+          <w:sz w:val="21"/>
+          <w:szCs w:val="21"/>
+        </w:rPr>
+      </w:pPr>
+    </w:p>
+    <w:p>
+      <w:pPr>
+        <w:spacing w:after="0" w:line="276" w:lineRule="auto"/>
+        <w:rPr>
+          <w:rFonts w:ascii="Arial" w:hAnsi="Arial" w:cs="Arial"/>
+          <w:sz w:val="22"/>
+          <w:szCs w:val="22"/>
+        </w:rPr>
+      </w:pPr>
+      <w:r>
+        <w:rPr>
+          <w:rFonts w:ascii="Arial" w:hAnsi="Arial" w:cs="Arial"/>
+          <w:sz w:val="21"/>
+          <w:szCs w:val="21"/>
+        </w:rPr>
         <w:t>PROF. DAISUKE IWAI</w:t>
       </w:r>
     </w:p>
@@ -4295,140 +4423,6 @@
           <w:szCs w:val="22"/>
         </w:rPr>
         <w:t>daisuke.iwai@sys.es.osaka-u.ac.jp | (+81) 6 68 50 63 73</w:t>
-      </w:r>
-    </w:p>
-    <w:p>
-      <w:pPr>
-        <w:spacing w:after="0" w:line="276" w:lineRule="auto"/>
-        <w:rPr>
-          <w:sz w:val="22"/>
-          <w:szCs w:val="22"/>
-        </w:rPr>
-      </w:pPr>
-    </w:p>
-    <w:p>
-      <w:pPr>
-        <w:spacing w:after="0" w:line="276" w:lineRule="auto"/>
-        <w:rPr>
-          <w:rFonts w:ascii="Arial" w:hAnsi="Arial" w:cs="Arial"/>
-          <w:sz w:val="21"/>
-          <w:szCs w:val="21"/>
-        </w:rPr>
-      </w:pPr>
-      <w:r>
-        <w:rPr>
-          <w:rFonts w:ascii="Arial" w:hAnsi="Arial" w:cs="Arial"/>
-          <w:sz w:val="21"/>
-          <w:szCs w:val="21"/>
-        </w:rPr>
-        <w:t xml:space="preserve">PROF. </w:t>
-      </w:r>
-      <w:r>
-        <w:rPr>
-          <w:rFonts w:ascii="Arial" w:hAnsi="Arial" w:cs="Arial"/>
-          <w:sz w:val="21"/>
-          <w:szCs w:val="21"/>
-        </w:rPr>
-        <w:t>TAMY BOUBEKEUR</w:t>
-      </w:r>
-    </w:p>
-    <w:p>
-      <w:pPr>
-        <w:spacing w:after="0" w:line="276" w:lineRule="auto"/>
-        <w:rPr>
-          <w:sz w:val="22"/>
-          <w:szCs w:val="22"/>
-        </w:rPr>
-      </w:pPr>
-      <w:r>
-        <w:rPr>
-          <w:sz w:val="22"/>
-          <w:szCs w:val="22"/>
-        </w:rPr>
-        <w:t xml:space="preserve">Visiting </w:t>
-      </w:r>
-      <w:r>
-        <w:rPr>
-          <w:sz w:val="22"/>
-          <w:szCs w:val="22"/>
-        </w:rPr>
-        <w:t>S</w:t>
-      </w:r>
-      <w:r>
-        <w:rPr>
-          <w:sz w:val="22"/>
-          <w:szCs w:val="22"/>
-        </w:rPr>
-        <w:t xml:space="preserve">cholar </w:t>
-      </w:r>
-      <w:r>
-        <w:rPr>
-          <w:sz w:val="22"/>
-          <w:szCs w:val="22"/>
-        </w:rPr>
-        <w:t>R</w:t>
-      </w:r>
-      <w:r>
-        <w:rPr>
-          <w:sz w:val="22"/>
-          <w:szCs w:val="22"/>
-        </w:rPr>
-        <w:t xml:space="preserve">esearch </w:t>
-      </w:r>
-      <w:r>
-        <w:rPr>
-          <w:sz w:val="22"/>
-          <w:szCs w:val="22"/>
-        </w:rPr>
-        <w:t>A</w:t>
-      </w:r>
-      <w:r>
-        <w:rPr>
-          <w:sz w:val="22"/>
-          <w:szCs w:val="22"/>
-        </w:rPr>
-        <w:t>dvisor</w:t>
-      </w:r>
-    </w:p>
-    <w:p>
-      <w:pPr>
-        <w:spacing w:after="0" w:line="276" w:lineRule="auto"/>
-        <w:rPr>
-          <w:sz w:val="22"/>
-          <w:szCs w:val="22"/>
-        </w:rPr>
-      </w:pPr>
-      <w:r>
-        <w:rPr>
-          <w:sz w:val="22"/>
-          <w:szCs w:val="22"/>
-        </w:rPr>
-        <w:t xml:space="preserve">Professor, Computer Graphics Group at Telecom </w:t>
-      </w:r>
-      <w:proofErr w:type="spellStart"/>
-      <w:r>
-        <w:rPr>
-          <w:sz w:val="22"/>
-          <w:szCs w:val="22"/>
-        </w:rPr>
-        <w:t>ParisTech</w:t>
-      </w:r>
-      <w:proofErr w:type="spellEnd"/>
-    </w:p>
-    <w:p>
-      <w:pPr>
-        <w:spacing w:after="0" w:line="276" w:lineRule="auto"/>
-        <w:rPr>
-          <w:sz w:val="22"/>
-          <w:szCs w:val="22"/>
-        </w:rPr>
-      </w:pPr>
-      <w:r>
-        <w:rPr>
-          <w:sz w:val="22"/>
-          <w:szCs w:val="22"/>
-        </w:rPr>
-        <w:t>tamy.boubekeur@telecom-paristrch.fr | (+33) 1 45 81 77 58</w:t>
       </w:r>
     </w:p>
     <w:p>
@@ -4538,7 +4532,7 @@
     <w:sectPr>
       <w:type w:val="continuous"/>
       <w:pgSz w:w="12240" w:h="15840"/>
-      <w:pgMar w:top="450" w:right="450" w:bottom="450" w:left="450" w:header="720" w:footer="720" w:gutter="0"/>
+      <w:pgMar w:top="450" w:right="990" w:bottom="450" w:left="990" w:header="720" w:footer="720" w:gutter="0"/>
       <w:cols w:space="720"/>
       <w:docGrid w:linePitch="360"/>
     </w:sectPr>
@@ -6254,7 +6248,7 @@
 </file>
 
 <file path=customXml/itemProps1.xml><?xml version="1.0" encoding="utf-8"?>
-<ds:datastoreItem xmlns:ds="http://schemas.openxmlformats.org/officeDocument/2006/customXml" ds:itemID="{DCA6B6D0-7ABE-4EE5-BDDA-39E78113EB0B}">
+<ds:datastoreItem xmlns:ds="http://schemas.openxmlformats.org/officeDocument/2006/customXml" ds:itemID="{EF1B0FAE-522F-4DFA-9985-5456EA526365}">
   <ds:schemaRefs>
     <ds:schemaRef ds:uri="http://schemas.openxmlformats.org/officeDocument/2006/bibliography"/>
   </ds:schemaRefs>

</xml_diff>

<commit_message>
Edit a word phase.
</commit_message>
<xml_diff>
--- a/resume/punpongsanon_cv.docx
+++ b/resume/punpongsanon_cv.docx
@@ -617,7 +617,15 @@
           <w:sz w:val="22"/>
           <w:szCs w:val="22"/>
         </w:rPr>
-        <w:t>Major GPA: 3.63/ 4.00 (1</w:t>
+        <w:t>Major GPA: 3.63/ 4.00 (</w:t>
+      </w:r>
+      <w:proofErr w:type="gramStart"/>
+      <w:r>
+        <w:rPr>
+          <w:sz w:val="22"/>
+          <w:szCs w:val="22"/>
+        </w:rPr>
+        <w:t>1</w:t>
       </w:r>
       <w:r>
         <w:rPr>
@@ -627,6 +635,7 @@
         </w:rPr>
         <w:t>st</w:t>
       </w:r>
+      <w:proofErr w:type="gramEnd"/>
       <w:r>
         <w:rPr>
           <w:sz w:val="22"/>
@@ -729,15 +738,49 @@
           <w:sz w:val="22"/>
           <w:szCs w:val="22"/>
         </w:rPr>
-        <w:t>Telecom ParisTech (</w:t>
-      </w:r>
-      <w:r>
-        <w:rPr>
-          <w:sz w:val="22"/>
-          <w:szCs w:val="22"/>
-        </w:rPr>
-        <w:t>Université Paris Saclay</w:t>
-      </w:r>
+        <w:t xml:space="preserve">Telecom </w:t>
+      </w:r>
+      <w:proofErr w:type="spellStart"/>
+      <w:r>
+        <w:rPr>
+          <w:sz w:val="22"/>
+          <w:szCs w:val="22"/>
+        </w:rPr>
+        <w:t>ParisTech</w:t>
+      </w:r>
+      <w:proofErr w:type="spellEnd"/>
+      <w:r>
+        <w:rPr>
+          <w:sz w:val="22"/>
+          <w:szCs w:val="22"/>
+        </w:rPr>
+        <w:t xml:space="preserve"> (</w:t>
+      </w:r>
+      <w:proofErr w:type="spellStart"/>
+      <w:r>
+        <w:rPr>
+          <w:sz w:val="22"/>
+          <w:szCs w:val="22"/>
+        </w:rPr>
+        <w:t>Université</w:t>
+      </w:r>
+      <w:proofErr w:type="spellEnd"/>
+      <w:r>
+        <w:rPr>
+          <w:sz w:val="22"/>
+          <w:szCs w:val="22"/>
+        </w:rPr>
+        <w:t xml:space="preserve"> Paris </w:t>
+      </w:r>
+      <w:proofErr w:type="spellStart"/>
+      <w:r>
+        <w:rPr>
+          <w:sz w:val="22"/>
+          <w:szCs w:val="22"/>
+        </w:rPr>
+        <w:t>Saclay</w:t>
+      </w:r>
+      <w:proofErr w:type="spellEnd"/>
       <w:r>
         <w:rPr>
           <w:sz w:val="22"/>
@@ -900,8 +943,17 @@
           <w:sz w:val="22"/>
           <w:szCs w:val="22"/>
         </w:rPr>
-        <w:t>Advisor: Prof. Yasuhiro Ogoshi</w:t>
-      </w:r>
+        <w:t xml:space="preserve">Advisor: Prof. Yasuhiro </w:t>
+      </w:r>
+      <w:proofErr w:type="spellStart"/>
+      <w:r>
+        <w:rPr>
+          <w:sz w:val="22"/>
+          <w:szCs w:val="22"/>
+        </w:rPr>
+        <w:t>Ogoshi</w:t>
+      </w:r>
+      <w:proofErr w:type="spellEnd"/>
     </w:p>
     <w:p>
       <w:pPr>
@@ -923,8 +975,6 @@
           <w:szCs w:val="22"/>
         </w:rPr>
       </w:pPr>
-      <w:bookmarkStart w:id="0" w:name="_GoBack"/>
-      <w:bookmarkEnd w:id="0"/>
       <w:r>
         <w:rPr>
           <w:rFonts w:ascii="Arial" w:hAnsi="Arial" w:cs="Arial"/>
@@ -1633,7 +1683,15 @@
           <w:sz w:val="22"/>
           <w:szCs w:val="22"/>
         </w:rPr>
-        <w:t>Research Assistant at MIT CSAIL</w:t>
+        <w:t>Teaching</w:t>
+      </w:r>
+      <w:r>
+        <w:rPr>
+          <w:rFonts w:ascii="Arial" w:hAnsi="Arial" w:cs="Arial"/>
+          <w:sz w:val="22"/>
+          <w:szCs w:val="22"/>
+        </w:rPr>
+        <w:t xml:space="preserve"> Assistant at MIT CSAIL</w:t>
       </w:r>
     </w:p>
     <w:p>
@@ -1677,7 +1735,16 @@
           <w:sz w:val="22"/>
           <w:szCs w:val="22"/>
         </w:rPr>
-        <w:t>User Interface Design and Implementation</w:t>
+        <w:t>User Inter</w:t>
+      </w:r>
+      <w:bookmarkStart w:id="0" w:name="_GoBack"/>
+      <w:bookmarkEnd w:id="0"/>
+      <w:r>
+        <w:rPr>
+          <w:sz w:val="22"/>
+          <w:szCs w:val="22"/>
+        </w:rPr>
+        <w:t>face Design and Implementation</w:t>
       </w:r>
     </w:p>
     <w:p>
@@ -1914,7 +1981,27 @@
           <w:sz w:val="21"/>
           <w:szCs w:val="21"/>
         </w:rPr>
-        <w:t>, vol.21(11), pp. 1279–1288, November, 2016.</w:t>
+        <w:t xml:space="preserve">, </w:t>
+      </w:r>
+      <w:proofErr w:type="gramStart"/>
+      <w:r>
+        <w:rPr>
+          <w:color w:val="2B2B2B"/>
+          <w:kern w:val="0"/>
+          <w:sz w:val="21"/>
+          <w:szCs w:val="21"/>
+        </w:rPr>
+        <w:t>vol.21(</w:t>
+      </w:r>
+      <w:proofErr w:type="gramEnd"/>
+      <w:r>
+        <w:rPr>
+          <w:color w:val="2B2B2B"/>
+          <w:kern w:val="0"/>
+          <w:sz w:val="21"/>
+          <w:szCs w:val="21"/>
+        </w:rPr>
+        <w:t>11), pp. 1279–1288, November, 2016.</w:t>
       </w:r>
     </w:p>
     <w:p>
@@ -1979,7 +2066,27 @@
           <w:sz w:val="21"/>
           <w:szCs w:val="21"/>
         </w:rPr>
-        <w:t>, vol.19(1), pp. 45–56, March, 2015.</w:t>
+        <w:t xml:space="preserve">, </w:t>
+      </w:r>
+      <w:proofErr w:type="gramStart"/>
+      <w:r>
+        <w:rPr>
+          <w:color w:val="2B2B2B"/>
+          <w:kern w:val="0"/>
+          <w:sz w:val="21"/>
+          <w:szCs w:val="21"/>
+        </w:rPr>
+        <w:t>vol.19(</w:t>
+      </w:r>
+      <w:proofErr w:type="gramEnd"/>
+      <w:r>
+        <w:rPr>
+          <w:color w:val="2B2B2B"/>
+          <w:kern w:val="0"/>
+          <w:sz w:val="21"/>
+          <w:szCs w:val="21"/>
+        </w:rPr>
+        <w:t>1), pp. 45–56, March, 2015.</w:t>
       </w:r>
     </w:p>
     <w:p>
@@ -2453,7 +2560,17 @@
           <w:sz w:val="21"/>
           <w:szCs w:val="21"/>
         </w:rPr>
-        <w:t>, Daisuke Iwai, Kosuke Sato. “Infrared-based Tangential Deformation Estimation Technique”. Presented in The 6</w:t>
+        <w:t xml:space="preserve">, Daisuke Iwai, Kosuke Sato. “Infrared-based Tangential Deformation Estimation Technique”. Presented in The </w:t>
+      </w:r>
+      <w:proofErr w:type="gramStart"/>
+      <w:r>
+        <w:rPr>
+          <w:color w:val="2B2B2B"/>
+          <w:kern w:val="0"/>
+          <w:sz w:val="21"/>
+          <w:szCs w:val="21"/>
+        </w:rPr>
+        <w:t>6</w:t>
       </w:r>
       <w:r>
         <w:rPr>
@@ -2465,6 +2582,7 @@
         </w:rPr>
         <w:t>th</w:t>
       </w:r>
+      <w:proofErr w:type="gramEnd"/>
       <w:r>
         <w:rPr>
           <w:color w:val="2B2B2B"/>
@@ -2596,7 +2714,17 @@
           <w:sz w:val="21"/>
           <w:szCs w:val="21"/>
         </w:rPr>
-        <w:t>, Daisuke Iwai, Kosuke Sato. “Projection-based Mixed Reality for Deformable Surfaces”. Presented in The 6</w:t>
+        <w:t xml:space="preserve">, Daisuke Iwai, Kosuke Sato. “Projection-based Mixed Reality for Deformable Surfaces”. Presented in The </w:t>
+      </w:r>
+      <w:proofErr w:type="gramStart"/>
+      <w:r>
+        <w:rPr>
+          <w:color w:val="2B2B2B"/>
+          <w:kern w:val="0"/>
+          <w:sz w:val="21"/>
+          <w:szCs w:val="21"/>
+        </w:rPr>
+        <w:t>6</w:t>
       </w:r>
       <w:r>
         <w:rPr>
@@ -2608,6 +2736,7 @@
         </w:rPr>
         <w:t>th</w:t>
       </w:r>
+      <w:proofErr w:type="gramEnd"/>
       <w:r>
         <w:rPr>
           <w:color w:val="2B2B2B"/>
@@ -2817,7 +2946,27 @@
           <w:sz w:val="21"/>
           <w:szCs w:val="21"/>
         </w:rPr>
-        <w:t>Parinya Punpongsanon and Daisuke Iwai, “LazyNav: 3D Ground Navigation with Non-Critical Body Parts”. 3DUI Top Conference Presentation, The 18</w:t>
+        <w:t xml:space="preserve">Parinya Punpongsanon and Daisuke Iwai, “LazyNav: 3D Ground Navigation with Non-Critical Body Parts”. 3DUI Top Conference Presentation, </w:t>
+      </w:r>
+      <w:proofErr w:type="gramStart"/>
+      <w:r>
+        <w:rPr>
+          <w:color w:val="2B2B2B"/>
+          <w:kern w:val="0"/>
+          <w:sz w:val="21"/>
+          <w:szCs w:val="21"/>
+        </w:rPr>
+        <w:t>The</w:t>
+      </w:r>
+      <w:proofErr w:type="gramEnd"/>
+      <w:r>
+        <w:rPr>
+          <w:color w:val="2B2B2B"/>
+          <w:kern w:val="0"/>
+          <w:sz w:val="21"/>
+          <w:szCs w:val="21"/>
+        </w:rPr>
+        <w:t xml:space="preserve"> 18</w:t>
       </w:r>
       <w:r>
         <w:rPr>
@@ -3642,8 +3791,17 @@
           <w:sz w:val="22"/>
           <w:szCs w:val="22"/>
         </w:rPr>
-        <w:t>Professor, Computer Graphics Group at Telecom ParisTech</w:t>
-      </w:r>
+        <w:t xml:space="preserve">Professor, Computer Graphics Group at Telecom </w:t>
+      </w:r>
+      <w:proofErr w:type="spellStart"/>
+      <w:r>
+        <w:rPr>
+          <w:sz w:val="22"/>
+          <w:szCs w:val="22"/>
+        </w:rPr>
+        <w:t>ParisTech</w:t>
+      </w:r>
+      <w:proofErr w:type="spellEnd"/>
     </w:p>
     <w:p>
       <w:pPr>
@@ -3704,12 +3862,21 @@
           <w:szCs w:val="22"/>
         </w:rPr>
       </w:pPr>
-      <w:r>
-        <w:rPr>
-          <w:sz w:val="22"/>
-          <w:szCs w:val="22"/>
-        </w:rPr>
-        <w:t xml:space="preserve">M.Eng and Ph.D. </w:t>
+      <w:proofErr w:type="spellStart"/>
+      <w:r>
+        <w:rPr>
+          <w:sz w:val="22"/>
+          <w:szCs w:val="22"/>
+        </w:rPr>
+        <w:t>M.Eng</w:t>
+      </w:r>
+      <w:proofErr w:type="spellEnd"/>
+      <w:r>
+        <w:rPr>
+          <w:sz w:val="22"/>
+          <w:szCs w:val="22"/>
+        </w:rPr>
+        <w:t xml:space="preserve"> and Ph.D. </w:t>
       </w:r>
       <w:r>
         <w:rPr>

</xml_diff>